<commit_message>
create V2 file for with spell check of MS word
</commit_message>
<xml_diff>
--- a/Samkhya Yoga Ramayana V1.docx
+++ b/Samkhya Yoga Ramayana V1.docx
@@ -1,6 +1,6 @@
 
 <file path=word/document.xml><?xml version="1.0" encoding="utf-8"?>
-<w:document xmlns:wpc="http://schemas.microsoft.com/office/word/2010/wordprocessingCanvas" xmlns:mc="http://schemas.openxmlformats.org/markup-compatibility/2006" xmlns:o="urn:schemas-microsoft-com:office:office" xmlns:r="http://schemas.openxmlformats.org/officeDocument/2006/relationships" xmlns:m="http://schemas.openxmlformats.org/officeDocument/2006/math" xmlns:v="urn:schemas-microsoft-com:vml" xmlns:wp14="http://schemas.microsoft.com/office/word/2010/wordprocessingDrawing" xmlns:wp="http://schemas.openxmlformats.org/drawingml/2006/wordprocessingDrawing" xmlns:w10="urn:schemas-microsoft-com:office:word" xmlns:w="http://schemas.openxmlformats.org/wordprocessingml/2006/main" xmlns:w14="http://schemas.microsoft.com/office/word/2010/wordml" xmlns:w15="http://schemas.microsoft.com/office/word/2012/wordml" xmlns:wpg="http://schemas.microsoft.com/office/word/2010/wordprocessingGroup" xmlns:wpi="http://schemas.microsoft.com/office/word/2010/wordprocessingInk" xmlns:wne="http://schemas.microsoft.com/office/word/2006/wordml" xmlns:wps="http://schemas.microsoft.com/office/word/2010/wordprocessingShape" mc:Ignorable="w14 w15 wp14">
+<w:document xmlns:wpc="http://schemas.microsoft.com/office/word/2010/wordprocessingCanvas" xmlns:cx="http://schemas.microsoft.com/office/drawing/2014/chartex" xmlns:cx1="http://schemas.microsoft.com/office/drawing/2015/9/8/chartex" xmlns:cx2="http://schemas.microsoft.com/office/drawing/2015/10/21/chartex" xmlns:cx3="http://schemas.microsoft.com/office/drawing/2016/5/9/chartex" xmlns:cx4="http://schemas.microsoft.com/office/drawing/2016/5/10/chartex" xmlns:cx5="http://schemas.microsoft.com/office/drawing/2016/5/11/chartex" xmlns:cx6="http://schemas.microsoft.com/office/drawing/2016/5/12/chartex" xmlns:cx7="http://schemas.microsoft.com/office/drawing/2016/5/13/chartex" xmlns:cx8="http://schemas.microsoft.com/office/drawing/2016/5/14/chartex" xmlns:mc="http://schemas.openxmlformats.org/markup-compatibility/2006" xmlns:aink="http://schemas.microsoft.com/office/drawing/2016/ink" xmlns:am3d="http://schemas.microsoft.com/office/drawing/2017/model3d" xmlns:o="urn:schemas-microsoft-com:office:office" xmlns:r="http://schemas.openxmlformats.org/officeDocument/2006/relationships" xmlns:m="http://schemas.openxmlformats.org/officeDocument/2006/math" xmlns:v="urn:schemas-microsoft-com:vml" xmlns:wp14="http://schemas.microsoft.com/office/word/2010/wordprocessingDrawing" xmlns:wp="http://schemas.openxmlformats.org/drawingml/2006/wordprocessingDrawing" xmlns:w10="urn:schemas-microsoft-com:office:word" xmlns:w="http://schemas.openxmlformats.org/wordprocessingml/2006/main" xmlns:w14="http://schemas.microsoft.com/office/word/2010/wordml" xmlns:w15="http://schemas.microsoft.com/office/word/2012/wordml" xmlns:w16cid="http://schemas.microsoft.com/office/word/2016/wordml/cid" xmlns:w16se="http://schemas.microsoft.com/office/word/2015/wordml/symex" xmlns:wpg="http://schemas.microsoft.com/office/word/2010/wordprocessingGroup" xmlns:wpi="http://schemas.microsoft.com/office/word/2010/wordprocessingInk" xmlns:wne="http://schemas.microsoft.com/office/word/2006/wordml" xmlns:wps="http://schemas.microsoft.com/office/word/2010/wordprocessingShape" mc:Ignorable="w14 w15 w16se w16cid wp14">
   <w:body>
     <w:sdt>
       <w:sdtPr>
@@ -113,6 +113,7 @@
             <w:dataBinding w:prefixMappings="xmlns:ns0='http://purl.org/dc/elements/1.1/' xmlns:ns1='http://schemas.openxmlformats.org/package/2006/metadata/core-properties' " w:xpath="/ns1:coreProperties[1]/ns0:subject[1]" w:storeItemID="{6C3C8BC8-F283-45AE-878A-BAB7291924A1}"/>
             <w:text/>
           </w:sdtPr>
+          <w:sdtEndPr/>
           <w:sdtContent>
             <w:p>
               <w:pPr>
@@ -5469,42 +5470,7 @@
           <w:b/>
           <w:szCs w:val="24"/>
         </w:rPr>
-        <w:t>Sa</w:t>
-      </w:r>
-      <w:r>
-        <w:rPr>
-          <w:b/>
-          <w:szCs w:val="24"/>
-        </w:rPr>
-        <w:t>ge Kapil</w:t>
-      </w:r>
-      <w:r>
-        <w:rPr>
-          <w:b/>
-          <w:szCs w:val="24"/>
-        </w:rPr>
-        <w:t>a</w:t>
-      </w:r>
-      <w:r>
-        <w:rPr>
-          <w:b/>
-          <w:szCs w:val="24"/>
-        </w:rPr>
-        <w:t xml:space="preserve"> wrote the sage Samkhya-Karika </w:t>
-      </w:r>
-      <w:r>
-        <w:rPr>
-          <w:b/>
-          <w:szCs w:val="24"/>
-        </w:rPr>
-        <w:t>several</w:t>
-      </w:r>
-      <w:r>
-        <w:rPr>
-          <w:b/>
-          <w:szCs w:val="24"/>
-        </w:rPr>
-        <w:t xml:space="preserve"> hundred years after Valmiki Ramayana</w:t>
+        <w:t>Sage Kapila wrote the sage Samkhya-Karika several hundred years after Valmiki Ramayana</w:t>
       </w:r>
       <w:r>
         <w:rPr>
@@ -6229,21 +6195,12 @@
         </w:rPr>
         <w:t xml:space="preserve">         </w:t>
       </w:r>
-      <w:proofErr w:type="gramStart"/>
       <w:r>
         <w:rPr>
           <w:szCs w:val="24"/>
           <w:lang w:bidi="sa-IN"/>
         </w:rPr>
-        <w:t>If</w:t>
-      </w:r>
-      <w:proofErr w:type="gramEnd"/>
-      <w:r>
-        <w:rPr>
-          <w:szCs w:val="24"/>
-          <w:lang w:bidi="sa-IN"/>
-        </w:rPr>
-        <w:t xml:space="preserve"> we find the Energy (Sita), the Consciousness (Shri Ram) will come searching for the Energy, and we will find the Consciousness.</w:t>
+        <w:t>If we find the Energy (Sita), the Consciousness (Shri Ram) will come searching for the Energy, and we will find the Consciousness.</w:t>
       </w:r>
     </w:p>
     <w:p>
@@ -6279,21 +6236,12 @@
         </w:rPr>
         <w:t xml:space="preserve">         </w:t>
       </w:r>
-      <w:proofErr w:type="gramStart"/>
       <w:r>
         <w:rPr>
           <w:szCs w:val="24"/>
           <w:lang w:bidi="sa-IN"/>
         </w:rPr>
-        <w:t>If</w:t>
-      </w:r>
-      <w:proofErr w:type="gramEnd"/>
-      <w:r>
-        <w:rPr>
-          <w:szCs w:val="24"/>
-          <w:lang w:bidi="sa-IN"/>
-        </w:rPr>
-        <w:t xml:space="preserve"> we have a devoted mind (Laxmana) on the Consciousness, it will lead us directly to the Consciousness.</w:t>
+        <w:t>If we have a devoted mind (Laxmana) on the Consciousness, it will lead us directly to the Consciousness.</w:t>
       </w:r>
     </w:p>
     <w:p>
@@ -6329,21 +6277,12 @@
         </w:rPr>
         <w:t xml:space="preserve">         </w:t>
       </w:r>
-      <w:proofErr w:type="gramStart"/>
       <w:r>
         <w:rPr>
           <w:szCs w:val="24"/>
           <w:lang w:bidi="sa-IN"/>
         </w:rPr>
-        <w:t>Optionally</w:t>
-      </w:r>
-      <w:proofErr w:type="gramEnd"/>
-      <w:r>
-        <w:rPr>
-          <w:szCs w:val="24"/>
-          <w:lang w:bidi="sa-IN"/>
-        </w:rPr>
-        <w:t>, we can find the Prana, by doing breathing techniques called Pranayama. The Prana (Hanuman) will find the Energy (Sita) and we will then find the Energy within our body. When the Consciousness finds the Energy, it will reveal itself to us automatically.</w:t>
+        <w:t>Optionally, we can find the Prana, by doing breathing techniques called Pranayama. The Prana (Hanuman) will find the Energy (Sita) and we will then find the Energy within our body. When the Consciousness finds the Energy, it will reveal itself to us automatically.</w:t>
       </w:r>
     </w:p>
     <w:p>
@@ -6422,12 +6361,7 @@
         <w:t>I</w:t>
       </w:r>
       <w:r>
-        <w:t>s</w:t>
-      </w:r>
-      <w:bookmarkStart w:id="4" w:name="_GoBack"/>
-      <w:bookmarkEnd w:id="4"/>
-      <w:r>
-        <w:t xml:space="preserve"> </w:t>
+        <w:t xml:space="preserve">s </w:t>
       </w:r>
       <w:r>
         <w:t>T</w:t>
@@ -6729,7 +6663,7 @@
           <w:szCs w:val="24"/>
         </w:rPr>
       </w:pPr>
-      <w:bookmarkStart w:id="5" w:name="_Toc518708724"/>
+      <w:bookmarkStart w:id="4" w:name="_Toc518708724"/>
       <w:r>
         <w:lastRenderedPageBreak/>
         <w:t xml:space="preserve">How </w:t>
@@ -6758,7 +6692,7 @@
       <w:r>
         <w:t>nderstand Yoga?</w:t>
       </w:r>
-      <w:bookmarkEnd w:id="5"/>
+      <w:bookmarkEnd w:id="4"/>
     </w:p>
     <w:p>
       <w:pPr>
@@ -7974,7 +7908,7 @@
         <w:pStyle w:val="Heading3"/>
         <w:jc w:val="both"/>
       </w:pPr>
-      <w:bookmarkStart w:id="6" w:name="_Toc518708725"/>
+      <w:bookmarkStart w:id="5" w:name="_Toc518708725"/>
       <w:r>
         <w:lastRenderedPageBreak/>
         <w:t xml:space="preserve">How </w:t>
@@ -8024,7 +7958,7 @@
       <w:r>
         <w:t>sing Yoga?</w:t>
       </w:r>
-      <w:bookmarkEnd w:id="6"/>
+      <w:bookmarkEnd w:id="5"/>
     </w:p>
     <w:p>
       <w:pPr>
@@ -8529,12 +8463,12 @@
         <w:pStyle w:val="Heading3"/>
         <w:jc w:val="both"/>
       </w:pPr>
-      <w:bookmarkStart w:id="7" w:name="_Toc518708726"/>
+      <w:bookmarkStart w:id="6" w:name="_Toc518708726"/>
       <w:r>
         <w:lastRenderedPageBreak/>
         <w:t>When I Can Learn About Karma And Bhakti, Why Should I Learn About Yoga From Ramayana?</w:t>
       </w:r>
-      <w:bookmarkEnd w:id="7"/>
+      <w:bookmarkEnd w:id="6"/>
     </w:p>
     <w:p>
       <w:pPr>
@@ -8694,12 +8628,12 @@
       <w:pPr>
         <w:pStyle w:val="Heading1"/>
       </w:pPr>
-      <w:bookmarkStart w:id="8" w:name="_Toc518708727"/>
+      <w:bookmarkStart w:id="7" w:name="_Toc518708727"/>
       <w:r>
         <w:lastRenderedPageBreak/>
         <w:t>How to Read Valmiki Ramayana?</w:t>
       </w:r>
-      <w:bookmarkEnd w:id="8"/>
+      <w:bookmarkEnd w:id="7"/>
     </w:p>
     <w:p>
       <w:pPr>
@@ -8734,7 +8668,7 @@
         <w:pStyle w:val="Heading3"/>
         <w:jc w:val="both"/>
       </w:pPr>
-      <w:bookmarkStart w:id="9" w:name="_Toc518708728"/>
+      <w:bookmarkStart w:id="8" w:name="_Toc518708728"/>
       <w:r>
         <w:t xml:space="preserve">Layers in </w:t>
       </w:r>
@@ -8744,7 +8678,7 @@
       <w:r>
         <w:t>Ramayana:</w:t>
       </w:r>
-      <w:bookmarkEnd w:id="9"/>
+      <w:bookmarkEnd w:id="8"/>
     </w:p>
     <w:p>
       <w:pPr>
@@ -9149,7 +9083,7 @@
           <w:bCs/>
         </w:rPr>
       </w:pPr>
-      <w:bookmarkStart w:id="10" w:name="_Toc518708729"/>
+      <w:bookmarkStart w:id="9" w:name="_Toc518708729"/>
       <w:r>
         <w:rPr>
           <w:b/>
@@ -9158,7 +9092,7 @@
         <w:lastRenderedPageBreak/>
         <w:t>Patterns in Valmiki Ramayana:</w:t>
       </w:r>
-      <w:bookmarkEnd w:id="10"/>
+      <w:bookmarkEnd w:id="9"/>
     </w:p>
     <w:p>
       <w:pPr>
@@ -9184,7 +9118,7 @@
           <w:bCs/>
         </w:rPr>
       </w:pPr>
-      <w:bookmarkStart w:id="11" w:name="_Toc418306757"/>
+      <w:bookmarkStart w:id="10" w:name="_Toc418306757"/>
       <w:r>
         <w:rPr>
           <w:b/>
@@ -9199,7 +9133,7 @@
         </w:rPr>
         <w:t>Law of Duplication Ramayan</w:t>
       </w:r>
-      <w:bookmarkEnd w:id="11"/>
+      <w:bookmarkEnd w:id="10"/>
       <w:r>
         <w:rPr>
           <w:b/>
@@ -9583,7 +9517,7 @@
           <w:bCs/>
         </w:rPr>
       </w:pPr>
-      <w:bookmarkStart w:id="12" w:name="_Toc418306759"/>
+      <w:bookmarkStart w:id="11" w:name="_Toc418306759"/>
     </w:p>
     <w:p>
       <w:pPr>
@@ -9615,7 +9549,7 @@
         </w:rPr>
         <w:t xml:space="preserve"> - </w:t>
       </w:r>
-      <w:bookmarkEnd w:id="12"/>
+      <w:bookmarkEnd w:id="11"/>
       <w:r>
         <w:rPr>
           <w:b/>
@@ -9665,7 +9599,7 @@
           <w:bCs/>
         </w:rPr>
       </w:pPr>
-      <w:bookmarkStart w:id="13" w:name="_Toc418306760"/>
+      <w:bookmarkStart w:id="12" w:name="_Toc418306760"/>
     </w:p>
     <w:p>
       <w:pPr>
@@ -9704,7 +9638,7 @@
         </w:rPr>
         <w:t>Cyclic or Iterative Nature of Ramayan</w:t>
       </w:r>
-      <w:bookmarkEnd w:id="13"/>
+      <w:bookmarkEnd w:id="12"/>
       <w:r>
         <w:rPr>
           <w:b/>
@@ -9823,7 +9757,7 @@
           <w:bCs/>
         </w:rPr>
       </w:pPr>
-      <w:bookmarkStart w:id="14" w:name="_Toc418306761"/>
+      <w:bookmarkStart w:id="13" w:name="_Toc418306761"/>
     </w:p>
     <w:p>
       <w:pPr>
@@ -9862,7 +9796,7 @@
         </w:rPr>
         <w:t>Shri Ram Is Discovering Himself as a God</w:t>
       </w:r>
-      <w:bookmarkEnd w:id="14"/>
+      <w:bookmarkEnd w:id="13"/>
       <w:r>
         <w:rPr>
           <w:b/>
@@ -10022,7 +9956,7 @@
           <w:bCs/>
         </w:rPr>
       </w:pPr>
-      <w:bookmarkStart w:id="15" w:name="_Toc418306762"/>
+      <w:bookmarkStart w:id="14" w:name="_Toc418306762"/>
     </w:p>
     <w:p>
       <w:pPr>
@@ -10075,7 +10009,7 @@
         </w:rPr>
         <w:t xml:space="preserve"> Begins and Ends With Lord Brahma</w:t>
       </w:r>
-      <w:bookmarkEnd w:id="15"/>
+      <w:bookmarkEnd w:id="14"/>
       <w:r>
         <w:rPr>
           <w:b/>
@@ -10309,7 +10243,7 @@
       <w:r>
         <w:t xml:space="preserve"> </w:t>
       </w:r>
-      <w:bookmarkStart w:id="16" w:name="_Toc418306769"/>
+      <w:bookmarkStart w:id="15" w:name="_Toc418306769"/>
       <w:r>
         <w:br w:type="page"/>
       </w:r>
@@ -10319,16 +10253,16 @@
         <w:pStyle w:val="Heading3"/>
         <w:jc w:val="left"/>
       </w:pPr>
-      <w:bookmarkStart w:id="17" w:name="_Toc518708730"/>
+      <w:bookmarkStart w:id="16" w:name="_Toc518708730"/>
       <w:r>
         <w:lastRenderedPageBreak/>
         <w:t>Boons and Curses in Ramayan</w:t>
       </w:r>
+      <w:bookmarkEnd w:id="15"/>
+      <w:r>
+        <w:t>a</w:t>
+      </w:r>
       <w:bookmarkEnd w:id="16"/>
-      <w:r>
-        <w:t>a</w:t>
-      </w:r>
-      <w:bookmarkEnd w:id="17"/>
     </w:p>
     <w:p>
       <w:pPr>
@@ -10345,7 +10279,7 @@
       <w:r>
         <w:t xml:space="preserve"> is full of boons and curses, which makes it necessary for us to understand them. There are two types of boons and curses in Ramayana: </w:t>
       </w:r>
-      <w:bookmarkStart w:id="18" w:name="_Toc418306770"/>
+      <w:bookmarkStart w:id="17" w:name="_Toc418306770"/>
     </w:p>
     <w:p>
       <w:pPr>
@@ -10368,7 +10302,7 @@
         </w:rPr>
         <w:t>Boons and Curses Related to Transmission of Energy</w:t>
       </w:r>
-      <w:bookmarkEnd w:id="18"/>
+      <w:bookmarkEnd w:id="17"/>
       <w:r>
         <w:t xml:space="preserve">: </w:t>
       </w:r>
@@ -10488,7 +10422,7 @@
         <w:spacing w:line="480" w:lineRule="auto"/>
         <w:jc w:val="both"/>
       </w:pPr>
-      <w:bookmarkStart w:id="19" w:name="_Toc418306771"/>
+      <w:bookmarkStart w:id="18" w:name="_Toc418306771"/>
       <w:r>
         <w:rPr>
           <w:b/>
@@ -10510,7 +10444,7 @@
         </w:rPr>
         <w:t xml:space="preserve"> the Story</w:t>
       </w:r>
-      <w:bookmarkEnd w:id="19"/>
+      <w:bookmarkEnd w:id="18"/>
       <w:r>
         <w:rPr>
           <w:b/>
@@ -10649,7 +10583,7 @@
       <w:pPr>
         <w:pStyle w:val="Heading1"/>
       </w:pPr>
-      <w:bookmarkStart w:id="20" w:name="_Toc518708731"/>
+      <w:bookmarkStart w:id="19" w:name="_Toc518708731"/>
       <w:r>
         <w:lastRenderedPageBreak/>
         <w:t xml:space="preserve">Layer 1: Characters </w:t>
@@ -10666,7 +10600,7 @@
       <w:r>
         <w:t>heir Samkhya-Yoga Meaning</w:t>
       </w:r>
-      <w:bookmarkEnd w:id="20"/>
+      <w:bookmarkEnd w:id="19"/>
     </w:p>
     <w:p>
       <w:pPr>
@@ -10811,11 +10745,11 @@
         <w:pStyle w:val="Heading3"/>
         <w:jc w:val="both"/>
       </w:pPr>
-      <w:bookmarkStart w:id="21" w:name="_Toc518708732"/>
+      <w:bookmarkStart w:id="20" w:name="_Toc518708732"/>
       <w:r>
         <w:t>Easy Character # 1: Sita</w:t>
       </w:r>
-      <w:bookmarkEnd w:id="21"/>
+      <w:bookmarkEnd w:id="20"/>
     </w:p>
     <w:p>
       <w:pPr>
@@ -11364,14 +11298,14 @@
         <w:pStyle w:val="Heading3"/>
         <w:jc w:val="left"/>
       </w:pPr>
-      <w:bookmarkStart w:id="22" w:name="_Toc518708733"/>
+      <w:bookmarkStart w:id="21" w:name="_Toc518708733"/>
       <w:r>
         <w:t>Easy Character # 2</w:t>
       </w:r>
       <w:r>
         <w:t>: Shri Ram</w:t>
       </w:r>
-      <w:bookmarkEnd w:id="22"/>
+      <w:bookmarkEnd w:id="21"/>
     </w:p>
     <w:p>
       <w:pPr>
@@ -11468,15 +11402,7 @@
         <w:t>a</w:t>
       </w:r>
       <w:r>
-        <w:t xml:space="preserve">, and a host of other gods, decide to intervene. In verse 6-117-6, they question Shri Ram as to how he could not recognize himself as god. They ask him why he is still behaving like a </w:t>
-      </w:r>
-      <w:proofErr w:type="gramStart"/>
-      <w:r>
-        <w:t>commoner?</w:t>
-      </w:r>
-      <w:proofErr w:type="gramEnd"/>
-      <w:r>
-        <w:t xml:space="preserve"> </w:t>
+        <w:t xml:space="preserve">, and a host of other gods, decide to intervene. In verse 6-117-6, they question Shri Ram as to how he could not recognize himself as god. They ask him why he is still behaving like a commoner? </w:t>
       </w:r>
       <w:r>
         <w:rPr>
@@ -11879,7 +11805,7 @@
         <w:pStyle w:val="Heading3"/>
         <w:jc w:val="both"/>
       </w:pPr>
-      <w:bookmarkStart w:id="23" w:name="_Toc518708734"/>
+      <w:bookmarkStart w:id="22" w:name="_Toc518708734"/>
       <w:r>
         <w:t xml:space="preserve">Easy Character # </w:t>
       </w:r>
@@ -11889,7 +11815,7 @@
       <w:r>
         <w:t>: Hanuman</w:t>
       </w:r>
-      <w:bookmarkEnd w:id="23"/>
+      <w:bookmarkEnd w:id="22"/>
     </w:p>
     <w:p>
       <w:pPr>
@@ -12245,7 +12171,7 @@
         <w:pStyle w:val="Heading3"/>
         <w:jc w:val="both"/>
       </w:pPr>
-      <w:bookmarkStart w:id="24" w:name="_Toc518708735"/>
+      <w:bookmarkStart w:id="23" w:name="_Toc518708735"/>
       <w:r>
         <w:t xml:space="preserve">Easy Character # </w:t>
       </w:r>
@@ -12258,7 +12184,7 @@
       <w:r>
         <w:t>Ravana</w:t>
       </w:r>
-      <w:bookmarkEnd w:id="24"/>
+      <w:bookmarkEnd w:id="23"/>
     </w:p>
     <w:p>
       <w:pPr>
@@ -12995,7 +12921,7 @@
         <w:pStyle w:val="Heading3"/>
         <w:jc w:val="both"/>
       </w:pPr>
-      <w:bookmarkStart w:id="25" w:name="_Toc518708736"/>
+      <w:bookmarkStart w:id="24" w:name="_Toc518708736"/>
       <w:r>
         <w:t xml:space="preserve">Easy Character # </w:t>
       </w:r>
@@ -13008,7 +12934,7 @@
       <w:r>
         <w:t>Kumbhakarna</w:t>
       </w:r>
-      <w:bookmarkEnd w:id="25"/>
+      <w:bookmarkEnd w:id="24"/>
     </w:p>
     <w:p>
       <w:pPr>
@@ -13118,7 +13044,7 @@
         <w:pStyle w:val="Heading3"/>
         <w:jc w:val="both"/>
       </w:pPr>
-      <w:bookmarkStart w:id="26" w:name="_Toc518708737"/>
+      <w:bookmarkStart w:id="25" w:name="_Toc518708737"/>
       <w:r>
         <w:t xml:space="preserve">Easy Character # </w:t>
       </w:r>
@@ -13131,7 +13057,7 @@
       <w:r>
         <w:t>Vibhishana</w:t>
       </w:r>
-      <w:bookmarkEnd w:id="26"/>
+      <w:bookmarkEnd w:id="25"/>
     </w:p>
     <w:p>
       <w:pPr>
@@ -13246,7 +13172,7 @@
         <w:pStyle w:val="Heading3"/>
         <w:jc w:val="both"/>
       </w:pPr>
-      <w:bookmarkStart w:id="27" w:name="_Toc518708738"/>
+      <w:bookmarkStart w:id="26" w:name="_Toc518708738"/>
       <w:r>
         <w:t xml:space="preserve">Easy Character # </w:t>
       </w:r>
@@ -13256,7 +13182,7 @@
       <w:r>
         <w:t>: Mandodari</w:t>
       </w:r>
-      <w:bookmarkEnd w:id="27"/>
+      <w:bookmarkEnd w:id="26"/>
     </w:p>
     <w:p>
       <w:pPr>
@@ -13293,7 +13219,7 @@
         <w:pStyle w:val="Heading3"/>
         <w:jc w:val="both"/>
       </w:pPr>
-      <w:bookmarkStart w:id="28" w:name="_Toc518708739"/>
+      <w:bookmarkStart w:id="27" w:name="_Toc518708739"/>
       <w:r>
         <w:t>E</w:t>
       </w:r>
@@ -13315,7 +13241,7 @@
       <w:r>
         <w:t>a</w:t>
       </w:r>
-      <w:bookmarkEnd w:id="28"/>
+      <w:bookmarkEnd w:id="27"/>
     </w:p>
     <w:p>
       <w:pPr>
@@ -13507,7 +13433,7 @@
         <w:pStyle w:val="Heading3"/>
         <w:jc w:val="both"/>
       </w:pPr>
-      <w:bookmarkStart w:id="29" w:name="_Toc518708740"/>
+      <w:bookmarkStart w:id="28" w:name="_Toc518708740"/>
       <w:r>
         <w:lastRenderedPageBreak/>
         <w:t>Easy Character #</w:t>
@@ -13524,7 +13450,7 @@
       <w:r>
         <w:t xml:space="preserve"> Laxmana</w:t>
       </w:r>
-      <w:bookmarkEnd w:id="29"/>
+      <w:bookmarkEnd w:id="28"/>
     </w:p>
     <w:p>
       <w:pPr>
@@ -13666,7 +13592,7 @@
         <w:pStyle w:val="Heading3"/>
         <w:jc w:val="both"/>
       </w:pPr>
-      <w:bookmarkStart w:id="30" w:name="_Toc518708741"/>
+      <w:bookmarkStart w:id="29" w:name="_Toc518708741"/>
       <w:r>
         <w:t>Medium Character #</w:t>
       </w:r>
@@ -13685,7 +13611,7 @@
       <w:r>
         <w:t>avan</w:t>
       </w:r>
-      <w:bookmarkEnd w:id="30"/>
+      <w:bookmarkEnd w:id="29"/>
       <w:r>
         <w:t xml:space="preserve"> </w:t>
       </w:r>
@@ -13932,7 +13858,7 @@
         <w:pStyle w:val="Heading3"/>
         <w:jc w:val="both"/>
       </w:pPr>
-      <w:bookmarkStart w:id="31" w:name="_Toc518708742"/>
+      <w:bookmarkStart w:id="30" w:name="_Toc518708742"/>
       <w:r>
         <w:t>Medium Character # 2</w:t>
       </w:r>
@@ -13942,7 +13868,7 @@
       <w:r>
         <w:t xml:space="preserve"> Sage Valmiki</w:t>
       </w:r>
-      <w:bookmarkEnd w:id="31"/>
+      <w:bookmarkEnd w:id="30"/>
     </w:p>
     <w:p>
       <w:pPr>
@@ -14136,22 +14062,22 @@
         <w:pStyle w:val="Heading3"/>
         <w:jc w:val="both"/>
       </w:pPr>
-      <w:bookmarkStart w:id="32" w:name="_Toc518708743"/>
+      <w:bookmarkStart w:id="31" w:name="_Toc518708743"/>
       <w:r>
         <w:t>Medium Character # 3</w:t>
       </w:r>
       <w:r>
         <w:t>:</w:t>
       </w:r>
-      <w:bookmarkStart w:id="33" w:name="_Toc418306777"/>
+      <w:bookmarkStart w:id="32" w:name="_Toc418306777"/>
       <w:r>
         <w:t xml:space="preserve"> </w:t>
       </w:r>
       <w:r>
         <w:t>River Ganga</w:t>
       </w:r>
+      <w:bookmarkEnd w:id="31"/>
       <w:bookmarkEnd w:id="32"/>
-      <w:bookmarkEnd w:id="33"/>
     </w:p>
     <w:p>
       <w:pPr>
@@ -14475,7 +14401,13 @@
         <w:t>, guided by king Sagar. It is the description of the</w:t>
       </w:r>
       <w:r>
-        <w:t xml:space="preserve"> exemsion of the</w:t>
+        <w:t xml:space="preserve"> ex</w:t>
+      </w:r>
+      <w:r>
+        <w:t>ten</w:t>
+      </w:r>
+      <w:r>
+        <w:t>sion of the</w:t>
       </w:r>
       <w:r>
         <w:t xml:space="preserve"> Sushumna Nadi going down from the head toward the Muladhar</w:t>
@@ -14587,20 +14519,20 @@
         <w:pStyle w:val="Heading3"/>
         <w:jc w:val="both"/>
       </w:pPr>
-      <w:bookmarkStart w:id="34" w:name="_Toc412487804"/>
-      <w:bookmarkStart w:id="35" w:name="_Toc423152533"/>
-      <w:bookmarkStart w:id="36" w:name="_Toc423154156"/>
-      <w:bookmarkStart w:id="37" w:name="_Toc518708744"/>
+      <w:bookmarkStart w:id="33" w:name="_Toc412487804"/>
+      <w:bookmarkStart w:id="34" w:name="_Toc423152533"/>
+      <w:bookmarkStart w:id="35" w:name="_Toc423154156"/>
+      <w:bookmarkStart w:id="36" w:name="_Toc518708744"/>
       <w:r>
         <w:t>Medium Character # 4</w:t>
       </w:r>
       <w:r>
         <w:t>: Shabari</w:t>
       </w:r>
+      <w:bookmarkEnd w:id="33"/>
       <w:bookmarkEnd w:id="34"/>
       <w:bookmarkEnd w:id="35"/>
       <w:bookmarkEnd w:id="36"/>
-      <w:bookmarkEnd w:id="37"/>
     </w:p>
     <w:p>
       <w:pPr>
@@ -14648,7 +14580,7 @@
         <w:pStyle w:val="Heading3"/>
         <w:jc w:val="both"/>
       </w:pPr>
-      <w:bookmarkStart w:id="38" w:name="_Toc518708745"/>
+      <w:bookmarkStart w:id="37" w:name="_Toc518708745"/>
       <w:r>
         <w:lastRenderedPageBreak/>
         <w:t>Comple</w:t>
@@ -14659,7 +14591,7 @@
       <w:r>
         <w:t xml:space="preserve"> Character # 1: Parashuram</w:t>
       </w:r>
-      <w:bookmarkEnd w:id="38"/>
+      <w:bookmarkEnd w:id="37"/>
     </w:p>
     <w:p>
       <w:pPr>
@@ -14720,7 +14652,7 @@
         <w:pStyle w:val="Heading3"/>
         <w:jc w:val="both"/>
       </w:pPr>
-      <w:bookmarkStart w:id="39" w:name="_Toc518708746"/>
+      <w:bookmarkStart w:id="38" w:name="_Toc518708746"/>
       <w:r>
         <w:t>Complex Character #</w:t>
       </w:r>
@@ -14733,12 +14665,12 @@
       <w:r>
         <w:t xml:space="preserve"> </w:t>
       </w:r>
-      <w:bookmarkStart w:id="40" w:name="_Toc418306772"/>
+      <w:bookmarkStart w:id="39" w:name="_Toc418306772"/>
       <w:r>
         <w:t>Ahalya</w:t>
       </w:r>
+      <w:bookmarkEnd w:id="38"/>
       <w:bookmarkEnd w:id="39"/>
-      <w:bookmarkEnd w:id="40"/>
     </w:p>
     <w:p>
       <w:pPr>
@@ -15239,7 +15171,7 @@
         <w:pStyle w:val="Heading3"/>
         <w:jc w:val="both"/>
       </w:pPr>
-      <w:bookmarkStart w:id="41" w:name="_Toc518708747"/>
+      <w:bookmarkStart w:id="40" w:name="_Toc518708747"/>
       <w:r>
         <w:t>Complex Character # 4</w:t>
       </w:r>
@@ -15249,7 +15181,7 @@
       <w:r>
         <w:t xml:space="preserve"> Mandakarni</w:t>
       </w:r>
-      <w:bookmarkEnd w:id="41"/>
+      <w:bookmarkEnd w:id="40"/>
       <w:r>
         <w:t xml:space="preserve"> </w:t>
       </w:r>
@@ -15356,21 +15288,12 @@
         </w:rPr>
         <w:t xml:space="preserve">Anahata </w:t>
       </w:r>
-      <w:proofErr w:type="gramStart"/>
-      <w:r>
-        <w:rPr>
-          <w:b/>
-          <w:bCs/>
-        </w:rPr>
-        <w:t>Nad</w:t>
-      </w:r>
-      <w:proofErr w:type="gramEnd"/>
-      <w:r>
-        <w:rPr>
-          <w:b/>
-          <w:bCs/>
-        </w:rPr>
-        <w:t xml:space="preserve"> / sound. </w:t>
+      <w:r>
+        <w:rPr>
+          <w:b/>
+          <w:bCs/>
+        </w:rPr>
+        <w:t xml:space="preserve">Nad / sound. </w:t>
       </w:r>
       <w:r>
         <w:rPr>
@@ -15411,13 +15334,8 @@
       <w:r>
         <w:t xml:space="preserve">Anahata </w:t>
       </w:r>
-      <w:proofErr w:type="gramStart"/>
-      <w:r>
-        <w:t>Nad</w:t>
-      </w:r>
-      <w:proofErr w:type="gramEnd"/>
-      <w:r>
-        <w:t xml:space="preserve"> sounds like the chirping of crickets, and then it changes into the buzzing of bees. Next, it turns into a continuous ringing sound. There are ten different levels of the </w:t>
+      <w:r>
+        <w:t xml:space="preserve">Nad sounds like the chirping of crickets, and then it changes into the buzzing of bees. Next, it turns into a continuous ringing sound. There are ten different levels of the </w:t>
       </w:r>
       <w:r>
         <w:t xml:space="preserve">Anahata </w:t>
@@ -15498,7 +15416,7 @@
         <w:pStyle w:val="Heading3"/>
         <w:jc w:val="both"/>
       </w:pPr>
-      <w:bookmarkStart w:id="42" w:name="_Toc518708748"/>
+      <w:bookmarkStart w:id="41" w:name="_Toc518708748"/>
       <w:r>
         <w:t>Complex Character #5</w:t>
       </w:r>
@@ -15511,7 +15429,7 @@
       <w:r>
         <w:t>Jatayu and Sampaati</w:t>
       </w:r>
-      <w:bookmarkEnd w:id="42"/>
+      <w:bookmarkEnd w:id="41"/>
     </w:p>
     <w:p>
       <w:pPr>
@@ -15800,7 +15718,7 @@
       <w:pPr>
         <w:pStyle w:val="Heading1"/>
       </w:pPr>
-      <w:bookmarkStart w:id="43" w:name="_Toc518708749"/>
+      <w:bookmarkStart w:id="42" w:name="_Toc518708749"/>
       <w:r>
         <w:t xml:space="preserve">Layer 2: Relationship </w:t>
       </w:r>
@@ -15819,7 +15737,7 @@
       <w:r>
         <w:t xml:space="preserve"> and its Samkhya-Yoga Meaning</w:t>
       </w:r>
-      <w:bookmarkEnd w:id="43"/>
+      <w:bookmarkEnd w:id="42"/>
     </w:p>
     <w:p/>
     <w:p>
@@ -15832,132 +15750,132 @@
         <w:pStyle w:val="Heading3"/>
         <w:jc w:val="left"/>
       </w:pPr>
+      <w:bookmarkStart w:id="43" w:name="_Toc518708750"/>
       <w:bookmarkStart w:id="44" w:name="_Toc418306754"/>
-      <w:bookmarkStart w:id="45" w:name="_Toc518708750"/>
       <w:r>
         <w:lastRenderedPageBreak/>
         <w:t>Dasharatha as a Father of Shri Ram</w:t>
       </w:r>
+      <w:bookmarkEnd w:id="43"/>
+    </w:p>
+    <w:p>
+      <w:pPr>
+        <w:spacing w:line="480" w:lineRule="auto"/>
+        <w:ind w:firstLine="720"/>
+        <w:jc w:val="both"/>
+        <w:rPr>
+          <w:b/>
+          <w:bCs/>
+        </w:rPr>
+      </w:pPr>
+      <w:r>
+        <w:rPr>
+          <w:b/>
+          <w:bCs/>
+        </w:rPr>
+        <w:t>Yoga says that m</w:t>
+      </w:r>
+      <w:r>
+        <w:rPr>
+          <w:b/>
+          <w:bCs/>
+        </w:rPr>
+        <w:t>ere controlling the senses</w:t>
+      </w:r>
+      <w:r>
+        <w:rPr>
+          <w:b/>
+          <w:bCs/>
+        </w:rPr>
+        <w:t xml:space="preserve"> is not its goal and it</w:t>
+      </w:r>
+      <w:r>
+        <w:rPr>
+          <w:b/>
+          <w:bCs/>
+        </w:rPr>
+        <w:t xml:space="preserve"> does not produce everlasting results</w:t>
+      </w:r>
+      <w:r>
+        <w:rPr>
+          <w:b/>
+          <w:bCs/>
+        </w:rPr>
+        <w:t>.</w:t>
+      </w:r>
+      <w:r>
+        <w:rPr>
+          <w:b/>
+          <w:bCs/>
+        </w:rPr>
+        <w:t xml:space="preserve"> </w:t>
+      </w:r>
+      <w:r>
+        <w:rPr>
+          <w:b/>
+          <w:bCs/>
+        </w:rPr>
+        <w:t>However,</w:t>
+      </w:r>
+      <w:r>
+        <w:rPr>
+          <w:b/>
+          <w:bCs/>
+        </w:rPr>
+        <w:t xml:space="preserve"> </w:t>
+      </w:r>
+      <w:r>
+        <w:rPr>
+          <w:b/>
+          <w:bCs/>
+        </w:rPr>
+        <w:t>controlling the senses</w:t>
+      </w:r>
+      <w:r>
+        <w:rPr>
+          <w:b/>
+          <w:bCs/>
+        </w:rPr>
+        <w:t xml:space="preserve"> set</w:t>
+      </w:r>
+      <w:r>
+        <w:rPr>
+          <w:b/>
+          <w:bCs/>
+        </w:rPr>
+        <w:t>s</w:t>
+      </w:r>
+      <w:r>
+        <w:rPr>
+          <w:b/>
+          <w:bCs/>
+        </w:rPr>
+        <w:t xml:space="preserve"> the stage up for something great. It creates conditions </w:t>
+      </w:r>
+      <w:r>
+        <w:rPr>
+          <w:b/>
+          <w:bCs/>
+        </w:rPr>
+        <w:t>or groundwork for our consciousness to get to the next level.</w:t>
+      </w:r>
+      <w:r>
+        <w:t xml:space="preserve"> </w:t>
+      </w:r>
+      <w:r>
+        <w:t xml:space="preserve">Hence, in Ramayana, we see Shri Ram, representing higher consciousness is born to the king Dasharath, who represents controlling the senses.  </w:t>
+      </w:r>
+    </w:p>
+    <w:p>
+      <w:pPr>
+        <w:pStyle w:val="Heading3"/>
+        <w:jc w:val="both"/>
+      </w:pPr>
+      <w:bookmarkStart w:id="45" w:name="_Toc518708751"/>
+      <w:r>
+        <w:t>Urmila Does Not Go in Exile with Laxmana</w:t>
+      </w:r>
       <w:bookmarkEnd w:id="45"/>
-    </w:p>
-    <w:p>
-      <w:pPr>
-        <w:spacing w:line="480" w:lineRule="auto"/>
-        <w:ind w:firstLine="720"/>
-        <w:jc w:val="both"/>
-        <w:rPr>
-          <w:b/>
-          <w:bCs/>
-        </w:rPr>
-      </w:pPr>
-      <w:r>
-        <w:rPr>
-          <w:b/>
-          <w:bCs/>
-        </w:rPr>
-        <w:t>Yoga says that m</w:t>
-      </w:r>
-      <w:r>
-        <w:rPr>
-          <w:b/>
-          <w:bCs/>
-        </w:rPr>
-        <w:t>ere controlling the senses</w:t>
-      </w:r>
-      <w:r>
-        <w:rPr>
-          <w:b/>
-          <w:bCs/>
-        </w:rPr>
-        <w:t xml:space="preserve"> is not its goal and it</w:t>
-      </w:r>
-      <w:r>
-        <w:rPr>
-          <w:b/>
-          <w:bCs/>
-        </w:rPr>
-        <w:t xml:space="preserve"> does not produce everlasting results</w:t>
-      </w:r>
-      <w:r>
-        <w:rPr>
-          <w:b/>
-          <w:bCs/>
-        </w:rPr>
-        <w:t>.</w:t>
-      </w:r>
-      <w:r>
-        <w:rPr>
-          <w:b/>
-          <w:bCs/>
-        </w:rPr>
-        <w:t xml:space="preserve"> </w:t>
-      </w:r>
-      <w:r>
-        <w:rPr>
-          <w:b/>
-          <w:bCs/>
-        </w:rPr>
-        <w:t>However,</w:t>
-      </w:r>
-      <w:r>
-        <w:rPr>
-          <w:b/>
-          <w:bCs/>
-        </w:rPr>
-        <w:t xml:space="preserve"> </w:t>
-      </w:r>
-      <w:r>
-        <w:rPr>
-          <w:b/>
-          <w:bCs/>
-        </w:rPr>
-        <w:t>controlling the senses</w:t>
-      </w:r>
-      <w:r>
-        <w:rPr>
-          <w:b/>
-          <w:bCs/>
-        </w:rPr>
-        <w:t xml:space="preserve"> set</w:t>
-      </w:r>
-      <w:r>
-        <w:rPr>
-          <w:b/>
-          <w:bCs/>
-        </w:rPr>
-        <w:t>s</w:t>
-      </w:r>
-      <w:r>
-        <w:rPr>
-          <w:b/>
-          <w:bCs/>
-        </w:rPr>
-        <w:t xml:space="preserve"> the stage up for something great. It creates conditions </w:t>
-      </w:r>
-      <w:r>
-        <w:rPr>
-          <w:b/>
-          <w:bCs/>
-        </w:rPr>
-        <w:t>or groundwork for our consciousness to get to the next level.</w:t>
-      </w:r>
-      <w:r>
-        <w:t xml:space="preserve"> </w:t>
-      </w:r>
-      <w:r>
-        <w:t xml:space="preserve">Hence, in Ramayana, we see Shri Ram, representing higher consciousness is born to the king Dasharath, who represents controlling the senses.  </w:t>
-      </w:r>
-    </w:p>
-    <w:p>
-      <w:pPr>
-        <w:pStyle w:val="Heading3"/>
-        <w:jc w:val="both"/>
-      </w:pPr>
-      <w:bookmarkStart w:id="46" w:name="_Toc518708751"/>
-      <w:r>
-        <w:t>Urmila Does Not Go in Exile with Laxmana</w:t>
-      </w:r>
-      <w:bookmarkEnd w:id="46"/>
       <w:r>
         <w:t xml:space="preserve">  </w:t>
       </w:r>
@@ -15984,12 +15902,12 @@
         <w:pStyle w:val="Heading3"/>
         <w:jc w:val="left"/>
       </w:pPr>
-      <w:bookmarkStart w:id="47" w:name="_Toc518708752"/>
+      <w:bookmarkStart w:id="46" w:name="_Toc518708752"/>
       <w:r>
         <w:t>Ravana Abudcts Sita</w:t>
       </w:r>
       <w:bookmarkEnd w:id="44"/>
-      <w:bookmarkEnd w:id="47"/>
+      <w:bookmarkEnd w:id="46"/>
     </w:p>
     <w:p>
       <w:pPr>
@@ -16212,11 +16130,11 @@
         <w:pStyle w:val="Heading3"/>
         <w:jc w:val="left"/>
       </w:pPr>
-      <w:bookmarkStart w:id="48" w:name="_Toc518708753"/>
+      <w:bookmarkStart w:id="47" w:name="_Toc518708753"/>
       <w:r>
         <w:t>Hanuman finds Sita in Lanka</w:t>
       </w:r>
-      <w:bookmarkEnd w:id="48"/>
+      <w:bookmarkEnd w:id="47"/>
     </w:p>
     <w:p>
       <w:pPr>
@@ -16409,125 +16327,125 @@
         <w:pStyle w:val="Heading3"/>
         <w:jc w:val="left"/>
       </w:pPr>
-      <w:bookmarkStart w:id="49" w:name="_Toc518708754"/>
+      <w:bookmarkStart w:id="48" w:name="_Toc518708754"/>
       <w:r>
         <w:lastRenderedPageBreak/>
         <w:t>Hanuman addresses Sita as Mother</w:t>
       </w:r>
+      <w:bookmarkEnd w:id="48"/>
+    </w:p>
+    <w:p>
+      <w:pPr>
+        <w:spacing w:line="480" w:lineRule="auto"/>
+        <w:ind w:firstLine="720"/>
+        <w:jc w:val="both"/>
+      </w:pPr>
+      <w:r>
+        <w:t xml:space="preserve">Hanuman addressed Sita as mother, depicting mother-child relationship. </w:t>
+      </w:r>
+      <w:r>
+        <w:rPr>
+          <w:b/>
+          <w:bCs/>
+        </w:rPr>
+        <w:t xml:space="preserve">Since the </w:t>
+      </w:r>
+      <w:r>
+        <w:rPr>
+          <w:b/>
+          <w:bCs/>
+        </w:rPr>
+        <w:t xml:space="preserve">Prana is a form of energy, they closely </w:t>
+      </w:r>
+      <w:r>
+        <w:rPr>
+          <w:b/>
+          <w:bCs/>
+        </w:rPr>
+        <w:t>relate to each other</w:t>
+      </w:r>
+      <w:r>
+        <w:rPr>
+          <w:b/>
+          <w:bCs/>
+        </w:rPr>
+        <w:t xml:space="preserve">. </w:t>
+      </w:r>
+      <w:r>
+        <w:rPr>
+          <w:b/>
+          <w:bCs/>
+        </w:rPr>
+        <w:t>P</w:t>
+      </w:r>
+      <w:r>
+        <w:rPr>
+          <w:b/>
+          <w:bCs/>
+        </w:rPr>
+        <w:t>ran</w:t>
+      </w:r>
+      <w:r>
+        <w:rPr>
+          <w:b/>
+          <w:bCs/>
+        </w:rPr>
+        <w:t>a</w:t>
+      </w:r>
+      <w:r>
+        <w:rPr>
+          <w:b/>
+          <w:bCs/>
+        </w:rPr>
+        <w:t xml:space="preserve"> feels similar to the energy. They both have a throbbing, pulsating quality, but the </w:t>
+      </w:r>
+      <w:r>
+        <w:rPr>
+          <w:b/>
+          <w:bCs/>
+        </w:rPr>
+        <w:t>P</w:t>
+      </w:r>
+      <w:r>
+        <w:rPr>
+          <w:b/>
+          <w:bCs/>
+        </w:rPr>
+        <w:t>ran</w:t>
+      </w:r>
+      <w:r>
+        <w:rPr>
+          <w:b/>
+          <w:bCs/>
+        </w:rPr>
+        <w:t>a</w:t>
+      </w:r>
+      <w:r>
+        <w:rPr>
+          <w:b/>
+          <w:bCs/>
+        </w:rPr>
+        <w:t xml:space="preserve"> does not have the heat that</w:t>
+      </w:r>
+      <w:r>
+        <w:rPr>
+          <w:b/>
+          <w:bCs/>
+        </w:rPr>
+        <w:t xml:space="preserve"> is associated with the energy.</w:t>
+      </w:r>
+    </w:p>
+    <w:p>
+      <w:pPr>
+        <w:pStyle w:val="Heading3"/>
+        <w:jc w:val="both"/>
+      </w:pPr>
+      <w:bookmarkStart w:id="49" w:name="_Toc518708755"/>
+      <w:bookmarkStart w:id="50" w:name="_Toc418306767"/>
+      <w:r>
+        <w:t>Ravana and Mandodari Give Birth to Indrajit</w:t>
+      </w:r>
       <w:bookmarkEnd w:id="49"/>
-    </w:p>
-    <w:p>
-      <w:pPr>
-        <w:spacing w:line="480" w:lineRule="auto"/>
-        <w:ind w:firstLine="720"/>
-        <w:jc w:val="both"/>
-      </w:pPr>
-      <w:r>
-        <w:t xml:space="preserve">Hanuman addressed Sita as mother, depicting mother-child relationship. </w:t>
-      </w:r>
-      <w:r>
-        <w:rPr>
-          <w:b/>
-          <w:bCs/>
-        </w:rPr>
-        <w:t xml:space="preserve">Since the </w:t>
-      </w:r>
-      <w:r>
-        <w:rPr>
-          <w:b/>
-          <w:bCs/>
-        </w:rPr>
-        <w:t xml:space="preserve">Prana is a form of energy, they closely </w:t>
-      </w:r>
-      <w:r>
-        <w:rPr>
-          <w:b/>
-          <w:bCs/>
-        </w:rPr>
-        <w:t>relate to each other</w:t>
-      </w:r>
-      <w:r>
-        <w:rPr>
-          <w:b/>
-          <w:bCs/>
-        </w:rPr>
-        <w:t xml:space="preserve">. </w:t>
-      </w:r>
-      <w:r>
-        <w:rPr>
-          <w:b/>
-          <w:bCs/>
-        </w:rPr>
-        <w:t>P</w:t>
-      </w:r>
-      <w:r>
-        <w:rPr>
-          <w:b/>
-          <w:bCs/>
-        </w:rPr>
-        <w:t>ran</w:t>
-      </w:r>
-      <w:r>
-        <w:rPr>
-          <w:b/>
-          <w:bCs/>
-        </w:rPr>
-        <w:t>a</w:t>
-      </w:r>
-      <w:r>
-        <w:rPr>
-          <w:b/>
-          <w:bCs/>
-        </w:rPr>
-        <w:t xml:space="preserve"> feels similar to the energy. They both have a throbbing, pulsating quality, but the </w:t>
-      </w:r>
-      <w:r>
-        <w:rPr>
-          <w:b/>
-          <w:bCs/>
-        </w:rPr>
-        <w:t>P</w:t>
-      </w:r>
-      <w:r>
-        <w:rPr>
-          <w:b/>
-          <w:bCs/>
-        </w:rPr>
-        <w:t>ran</w:t>
-      </w:r>
-      <w:r>
-        <w:rPr>
-          <w:b/>
-          <w:bCs/>
-        </w:rPr>
-        <w:t>a</w:t>
-      </w:r>
-      <w:r>
-        <w:rPr>
-          <w:b/>
-          <w:bCs/>
-        </w:rPr>
-        <w:t xml:space="preserve"> does not have the heat that</w:t>
-      </w:r>
-      <w:r>
-        <w:rPr>
-          <w:b/>
-          <w:bCs/>
-        </w:rPr>
-        <w:t xml:space="preserve"> is associated with the energy.</w:t>
-      </w:r>
-    </w:p>
-    <w:p>
-      <w:pPr>
-        <w:pStyle w:val="Heading3"/>
-        <w:jc w:val="both"/>
-      </w:pPr>
-      <w:bookmarkStart w:id="50" w:name="_Toc418306767"/>
-      <w:bookmarkStart w:id="51" w:name="_Toc518708755"/>
-      <w:r>
-        <w:t>Ravana and Mandodari Give Birth to Indrajit</w:t>
-      </w:r>
-      <w:bookmarkEnd w:id="51"/>
     </w:p>
     <w:p>
       <w:pPr>
@@ -16653,7 +16571,7 @@
         <w:pStyle w:val="Heading3"/>
         <w:jc w:val="left"/>
       </w:pPr>
-      <w:bookmarkStart w:id="52" w:name="_Toc518708756"/>
+      <w:bookmarkStart w:id="51" w:name="_Toc518708756"/>
       <w:r>
         <w:t xml:space="preserve">Ravana, Kumbhakarna, Vibhishana, </w:t>
       </w:r>
@@ -16661,7 +16579,7 @@
         <w:t>and Shri Ram</w:t>
       </w:r>
       <w:bookmarkEnd w:id="50"/>
-      <w:bookmarkEnd w:id="52"/>
+      <w:bookmarkEnd w:id="51"/>
     </w:p>
     <w:p>
       <w:pPr>
@@ -17042,22 +16960,22 @@
         <w:pStyle w:val="Heading3"/>
         <w:jc w:val="left"/>
       </w:pPr>
-      <w:bookmarkStart w:id="53" w:name="_Toc418306775"/>
-      <w:bookmarkStart w:id="54" w:name="_Toc518708757"/>
+      <w:bookmarkStart w:id="52" w:name="_Toc418306775"/>
+      <w:bookmarkStart w:id="53" w:name="_Toc518708757"/>
       <w:r>
         <w:t>Shri Ram, Jatayu, and Ravan</w:t>
       </w:r>
+      <w:bookmarkEnd w:id="52"/>
+      <w:r>
+        <w:t>a:</w:t>
+      </w:r>
+      <w:r>
+        <w:t xml:space="preserve"> </w:t>
+      </w:r>
+      <w:r>
+        <w:t>Their Views of Their Lineages</w:t>
+      </w:r>
       <w:bookmarkEnd w:id="53"/>
-      <w:r>
-        <w:t>a:</w:t>
-      </w:r>
-      <w:r>
-        <w:t xml:space="preserve"> </w:t>
-      </w:r>
-      <w:r>
-        <w:t>Their Views of Their Lineages</w:t>
-      </w:r>
-      <w:bookmarkEnd w:id="54"/>
     </w:p>
     <w:p>
       <w:pPr>
@@ -17179,33 +17097,33 @@
       <w:pPr>
         <w:pStyle w:val="Heading1"/>
       </w:pPr>
+      <w:bookmarkStart w:id="54" w:name="_Toc518708758"/>
       <w:bookmarkStart w:id="55" w:name="_Toc418306792"/>
-      <w:bookmarkStart w:id="56" w:name="_Toc518708758"/>
       <w:r>
         <w:lastRenderedPageBreak/>
         <w:t>Layer 3: Safeguards for a Spiritual Aspirants</w:t>
       </w:r>
+      <w:bookmarkEnd w:id="54"/>
+    </w:p>
+    <w:p>
+      <w:pPr>
+        <w:spacing w:line="480" w:lineRule="auto"/>
+      </w:pPr>
+      <w:r>
+        <w:t>We saw that there are four layers in Valmiki Ramayana. They are – 1) Characters 2) Characters relationship with each other 3) Safeguards for spiritual aspirants and 4) Chakras. In this chapter, we will study the most important layer – the safeguards for spiritual aspirants. In addition, we will see entire war between Shri Ram and Ravana verse by verse. The war chapters have several safeguards.</w:t>
+      </w:r>
+    </w:p>
+    <w:p>
+      <w:pPr>
+        <w:pStyle w:val="Heading3"/>
+        <w:jc w:val="both"/>
+      </w:pPr>
+      <w:bookmarkStart w:id="56" w:name="_Toc518708759"/>
+      <w:bookmarkStart w:id="57" w:name="_Toc418306790"/>
+      <w:r>
+        <w:t>Tataka</w:t>
+      </w:r>
       <w:bookmarkEnd w:id="56"/>
-    </w:p>
-    <w:p>
-      <w:pPr>
-        <w:spacing w:line="480" w:lineRule="auto"/>
-      </w:pPr>
-      <w:r>
-        <w:t>We saw that there are four layers in Valmiki Ramayana. They are – 1) Characters 2) Characters relationship with each other 3) Safeguards for spiritual aspirants and 4) Chakras. In this chapter, we will study the most important layer – the safeguards for spiritual aspirants. In addition, we will see entire war between Shri Ram and Ravana verse by verse. The war chapters have several safeguards.</w:t>
-      </w:r>
-    </w:p>
-    <w:p>
-      <w:pPr>
-        <w:pStyle w:val="Heading3"/>
-        <w:jc w:val="both"/>
-      </w:pPr>
-      <w:bookmarkStart w:id="57" w:name="_Toc418306790"/>
-      <w:bookmarkStart w:id="58" w:name="_Toc518708759"/>
-      <w:r>
-        <w:t>Tataka</w:t>
-      </w:r>
-      <w:bookmarkEnd w:id="58"/>
     </w:p>
     <w:p>
       <w:pPr>
@@ -17311,12 +17229,12 @@
         <w:pStyle w:val="Heading3"/>
         <w:jc w:val="left"/>
       </w:pPr>
-      <w:bookmarkStart w:id="59" w:name="_Toc518708760"/>
+      <w:bookmarkStart w:id="58" w:name="_Toc518708760"/>
       <w:r>
         <w:t>Vishwamitra</w:t>
       </w:r>
       <w:bookmarkEnd w:id="57"/>
-      <w:bookmarkEnd w:id="59"/>
+      <w:bookmarkEnd w:id="58"/>
     </w:p>
     <w:p>
       <w:pPr>
@@ -17450,12 +17368,12 @@
         <w:pStyle w:val="Heading3"/>
         <w:jc w:val="left"/>
       </w:pPr>
-      <w:bookmarkStart w:id="60" w:name="_Toc518708761"/>
+      <w:bookmarkStart w:id="59" w:name="_Toc518708761"/>
       <w:r>
         <w:t>Trishanku</w:t>
       </w:r>
       <w:bookmarkEnd w:id="55"/>
-      <w:bookmarkEnd w:id="60"/>
+      <w:bookmarkEnd w:id="59"/>
     </w:p>
     <w:p>
       <w:pPr>
@@ -17719,14 +17637,14 @@
         <w:pStyle w:val="Heading3"/>
         <w:jc w:val="both"/>
       </w:pPr>
+      <w:bookmarkStart w:id="60" w:name="_Toc518708762"/>
       <w:bookmarkStart w:id="61" w:name="_Toc412487818"/>
       <w:bookmarkStart w:id="62" w:name="_Toc423152547"/>
       <w:bookmarkStart w:id="63" w:name="_Toc423154170"/>
-      <w:bookmarkStart w:id="64" w:name="_Toc518708762"/>
       <w:r>
         <w:t>Viradha</w:t>
       </w:r>
-      <w:bookmarkEnd w:id="64"/>
+      <w:bookmarkEnd w:id="60"/>
     </w:p>
     <w:p>
       <w:pPr>
@@ -17910,14 +17828,14 @@
         <w:pStyle w:val="Heading3"/>
         <w:jc w:val="both"/>
       </w:pPr>
+      <w:bookmarkStart w:id="64" w:name="_Toc518708763"/>
       <w:bookmarkStart w:id="65" w:name="_Toc412487803"/>
       <w:bookmarkStart w:id="66" w:name="_Toc423152532"/>
       <w:bookmarkStart w:id="67" w:name="_Toc423154155"/>
-      <w:bookmarkStart w:id="68" w:name="_Toc518708763"/>
       <w:r>
         <w:t>Kabandha</w:t>
       </w:r>
-      <w:bookmarkEnd w:id="68"/>
+      <w:bookmarkEnd w:id="64"/>
       <w:r>
         <w:t xml:space="preserve"> </w:t>
       </w:r>
@@ -18010,11 +17928,11 @@
         <w:pStyle w:val="Heading3"/>
         <w:jc w:val="both"/>
       </w:pPr>
-      <w:bookmarkStart w:id="69" w:name="_Toc518708764"/>
+      <w:bookmarkStart w:id="68" w:name="_Toc518708764"/>
       <w:r>
         <w:t>Vali</w:t>
       </w:r>
-      <w:bookmarkEnd w:id="69"/>
+      <w:bookmarkEnd w:id="68"/>
     </w:p>
     <w:p>
       <w:pPr>
@@ -19167,14 +19085,14 @@
         <w:pStyle w:val="Heading3"/>
         <w:jc w:val="left"/>
       </w:pPr>
-      <w:bookmarkStart w:id="70" w:name="_Toc518708765"/>
+      <w:bookmarkStart w:id="69" w:name="_Toc518708765"/>
       <w:r>
         <w:t>Burning of Lanka</w:t>
       </w:r>
       <w:bookmarkEnd w:id="61"/>
       <w:bookmarkEnd w:id="62"/>
       <w:bookmarkEnd w:id="63"/>
-      <w:bookmarkEnd w:id="70"/>
+      <w:bookmarkEnd w:id="69"/>
     </w:p>
     <w:p>
       <w:pPr>
@@ -19783,17 +19701,17 @@
         <w:pStyle w:val="Heading3"/>
         <w:jc w:val="left"/>
       </w:pPr>
-      <w:bookmarkStart w:id="71" w:name="_Toc412487819"/>
-      <w:bookmarkStart w:id="72" w:name="_Toc423152548"/>
-      <w:bookmarkStart w:id="73" w:name="_Toc423154171"/>
-      <w:bookmarkStart w:id="74" w:name="_Toc518708766"/>
+      <w:bookmarkStart w:id="70" w:name="_Toc412487819"/>
+      <w:bookmarkStart w:id="71" w:name="_Toc423152548"/>
+      <w:bookmarkStart w:id="72" w:name="_Toc423154171"/>
+      <w:bookmarkStart w:id="73" w:name="_Toc518708766"/>
       <w:r>
         <w:t>Madhuvana Episode</w:t>
       </w:r>
+      <w:bookmarkEnd w:id="70"/>
       <w:bookmarkEnd w:id="71"/>
       <w:bookmarkEnd w:id="72"/>
       <w:bookmarkEnd w:id="73"/>
-      <w:bookmarkEnd w:id="74"/>
     </w:p>
     <w:p>
       <w:pPr>
@@ -19881,26 +19799,18 @@
         <w:pStyle w:val="Heading3"/>
         <w:jc w:val="left"/>
       </w:pPr>
-      <w:bookmarkStart w:id="75" w:name="_Toc412487820"/>
-      <w:bookmarkStart w:id="76" w:name="_Toc423152549"/>
-      <w:bookmarkStart w:id="77" w:name="_Toc423154172"/>
-      <w:bookmarkStart w:id="78" w:name="_Toc518708767"/>
+      <w:bookmarkStart w:id="74" w:name="_Toc412487820"/>
+      <w:bookmarkStart w:id="75" w:name="_Toc423152549"/>
+      <w:bookmarkStart w:id="76" w:name="_Toc423154172"/>
+      <w:bookmarkStart w:id="77" w:name="_Toc518708767"/>
       <w:r>
         <w:lastRenderedPageBreak/>
-        <w:t xml:space="preserve">Building a Bridge </w:t>
-      </w:r>
-      <w:proofErr w:type="gramStart"/>
-      <w:r>
-        <w:t>Across</w:t>
-      </w:r>
-      <w:proofErr w:type="gramEnd"/>
-      <w:r>
-        <w:t xml:space="preserve"> the Sea</w:t>
-      </w:r>
+        <w:t>Building a Bridge Across the Sea</w:t>
+      </w:r>
+      <w:bookmarkEnd w:id="74"/>
       <w:bookmarkEnd w:id="75"/>
       <w:bookmarkEnd w:id="76"/>
       <w:bookmarkEnd w:id="77"/>
-      <w:bookmarkEnd w:id="78"/>
     </w:p>
     <w:p>
       <w:pPr>
@@ -20236,7 +20146,7 @@
       <w:pPr>
         <w:pStyle w:val="Heading1"/>
       </w:pPr>
-      <w:bookmarkStart w:id="79" w:name="_Toc518708768"/>
+      <w:bookmarkStart w:id="78" w:name="_Toc518708768"/>
       <w:r>
         <w:lastRenderedPageBreak/>
         <w:t xml:space="preserve">Layer 4: </w:t>
@@ -20250,7 +20160,7 @@
       <w:r>
         <w:t>s</w:t>
       </w:r>
-      <w:bookmarkEnd w:id="79"/>
+      <w:bookmarkEnd w:id="78"/>
     </w:p>
     <w:p>
       <w:pPr>
@@ -20422,7 +20332,7 @@
         <w:pStyle w:val="Heading3"/>
         <w:jc w:val="left"/>
       </w:pPr>
-      <w:bookmarkStart w:id="80" w:name="_Toc518708769"/>
+      <w:bookmarkStart w:id="79" w:name="_Toc518708769"/>
       <w:r>
         <w:lastRenderedPageBreak/>
         <w:t>Table of Chakras –</w:t>
@@ -20439,7 +20349,7 @@
       <w:r>
         <w:t>nd Examples of Use</w:t>
       </w:r>
-      <w:bookmarkEnd w:id="80"/>
+      <w:bookmarkEnd w:id="79"/>
     </w:p>
     <w:p>
       <w:pPr>
@@ -21729,7 +21639,7 @@
         <w:pStyle w:val="Heading3"/>
         <w:jc w:val="left"/>
       </w:pPr>
-      <w:bookmarkStart w:id="81" w:name="_Toc518708770"/>
+      <w:bookmarkStart w:id="80" w:name="_Toc518708770"/>
       <w:r>
         <w:t>References</w:t>
       </w:r>
@@ -21745,7 +21655,7 @@
       <w:r>
         <w:t>s:</w:t>
       </w:r>
-      <w:bookmarkEnd w:id="81"/>
+      <w:bookmarkEnd w:id="80"/>
     </w:p>
     <w:p>
       <w:pPr>
@@ -23022,20 +22932,20 @@
         </w:rPr>
         <w:t>.</w:t>
       </w:r>
-      <w:bookmarkStart w:id="82" w:name="_Toc412487797"/>
-      <w:bookmarkStart w:id="83" w:name="_Toc423152525"/>
-      <w:bookmarkStart w:id="84" w:name="_Toc423154148"/>
-      <w:bookmarkStart w:id="85" w:name="_Toc412487805"/>
-      <w:bookmarkStart w:id="86" w:name="_Toc423152534"/>
-      <w:bookmarkStart w:id="87" w:name="_Toc423154157"/>
-      <w:bookmarkStart w:id="88" w:name="_Toc418306778"/>
+      <w:bookmarkStart w:id="81" w:name="_Toc412487797"/>
+      <w:bookmarkStart w:id="82" w:name="_Toc423152525"/>
+      <w:bookmarkStart w:id="83" w:name="_Toc423154148"/>
+      <w:bookmarkStart w:id="84" w:name="_Toc412487805"/>
+      <w:bookmarkStart w:id="85" w:name="_Toc423152534"/>
+      <w:bookmarkStart w:id="86" w:name="_Toc423154157"/>
+      <w:bookmarkStart w:id="87" w:name="_Toc418306778"/>
     </w:p>
     <w:p>
       <w:pPr>
         <w:pStyle w:val="Heading3"/>
         <w:jc w:val="left"/>
       </w:pPr>
-      <w:bookmarkStart w:id="89" w:name="_Toc518708771"/>
+      <w:bookmarkStart w:id="88" w:name="_Toc518708771"/>
       <w:r>
         <w:t xml:space="preserve">References </w:t>
       </w:r>
@@ -23045,10 +22955,10 @@
       <w:r>
         <w:t>Throat Center</w:t>
       </w:r>
+      <w:bookmarkEnd w:id="81"/>
       <w:bookmarkEnd w:id="82"/>
       <w:bookmarkEnd w:id="83"/>
-      <w:bookmarkEnd w:id="84"/>
-      <w:bookmarkEnd w:id="89"/>
+      <w:bookmarkEnd w:id="88"/>
     </w:p>
     <w:p>
       <w:pPr>
@@ -23094,7 +23004,6 @@
         </w:rPr>
         <w:t xml:space="preserve">(Anahata </w:t>
       </w:r>
-      <w:proofErr w:type="gramStart"/>
       <w:r>
         <w:rPr>
           <w:b/>
@@ -23102,7 +23011,6 @@
         </w:rPr>
         <w:t>Nad</w:t>
       </w:r>
-      <w:proofErr w:type="gramEnd"/>
       <w:r>
         <w:rPr>
           <w:b/>
@@ -23482,18 +23390,10 @@
         <w:t xml:space="preserve">whiteness can be reference to </w:t>
       </w:r>
       <w:r>
-        <w:t xml:space="preserve">silver crescent in the white circular background in the image of Throat Center and </w:t>
-      </w:r>
-      <w:proofErr w:type="gramStart"/>
-      <w:r>
-        <w:t>Airavat</w:t>
-      </w:r>
-      <w:r>
-        <w:t xml:space="preserve"> 's</w:t>
-      </w:r>
-      <w:proofErr w:type="gramEnd"/>
-      <w:r>
-        <w:t xml:space="preserve"> whiteness</w:t>
+        <w:t>silver crescent in the white circular background in the image of Throat Center and Airavat</w:t>
+      </w:r>
+      <w:r>
+        <w:t xml:space="preserve"> 's whiteness</w:t>
       </w:r>
       <w:r>
         <w:t xml:space="preserve">. </w:t>
@@ -24058,10 +23958,10 @@
         <w:pStyle w:val="Heading3"/>
         <w:jc w:val="left"/>
       </w:pPr>
-      <w:bookmarkStart w:id="90" w:name="_Toc518708772"/>
+      <w:bookmarkStart w:id="89" w:name="_Toc518708772"/>
+      <w:bookmarkEnd w:id="84"/>
       <w:bookmarkEnd w:id="85"/>
       <w:bookmarkEnd w:id="86"/>
-      <w:bookmarkEnd w:id="87"/>
       <w:r>
         <w:lastRenderedPageBreak/>
         <w:t xml:space="preserve">References </w:t>
@@ -24072,44 +23972,52 @@
       <w:r>
         <w:t>Heart Center</w:t>
       </w:r>
+      <w:bookmarkEnd w:id="89"/>
+    </w:p>
+    <w:p>
+      <w:pPr>
+        <w:spacing w:line="480" w:lineRule="auto"/>
+        <w:ind w:firstLine="720"/>
+        <w:jc w:val="both"/>
+      </w:pPr>
+      <w:r>
+        <w:rPr>
+          <w:b/>
+          <w:bCs/>
+        </w:rPr>
+        <w:t>Events that happened before</w:t>
+      </w:r>
+      <w:r>
+        <w:rPr>
+          <w:b/>
+          <w:bCs/>
+        </w:rPr>
+        <w:t xml:space="preserve"> in the story</w:t>
+      </w:r>
+      <w:r>
+        <w:rPr>
+          <w:b/>
+          <w:bCs/>
+        </w:rPr>
+        <w:t>:</w:t>
+      </w:r>
+      <w:r>
+        <w:rPr>
+          <w:b/>
+          <w:bCs/>
+        </w:rPr>
+        <w:t xml:space="preserve"> </w:t>
+      </w:r>
+      <w:r>
+        <w:t>Ravana had abducted Sita. Shri Ram is searching for her. He clearly misses Sita, and is very much disturbed. Hanuman has not met him</w:t>
+      </w:r>
+      <w:r>
+        <w:t xml:space="preserve"> yet in the story</w:t>
+      </w:r>
+      <w:bookmarkStart w:id="90" w:name="_GoBack"/>
       <w:bookmarkEnd w:id="90"/>
-    </w:p>
-    <w:p>
-      <w:pPr>
-        <w:spacing w:line="480" w:lineRule="auto"/>
-        <w:ind w:firstLine="720"/>
-        <w:jc w:val="both"/>
-      </w:pPr>
-      <w:r>
-        <w:rPr>
-          <w:b/>
-          <w:bCs/>
-        </w:rPr>
-        <w:t>Events that happened before</w:t>
-      </w:r>
-      <w:r>
-        <w:rPr>
-          <w:b/>
-          <w:bCs/>
-        </w:rPr>
-        <w:t xml:space="preserve"> in the story</w:t>
-      </w:r>
-      <w:r>
-        <w:rPr>
-          <w:b/>
-          <w:bCs/>
-        </w:rPr>
-        <w:t>:</w:t>
-      </w:r>
-      <w:r>
-        <w:rPr>
-          <w:b/>
-          <w:bCs/>
-        </w:rPr>
-        <w:t xml:space="preserve"> </w:t>
-      </w:r>
-      <w:r>
-        <w:t>Ravana had abducted Sita. Shri Ram is searching for her. He clearly misses Sita, and is very much disturbed. Hanuman has not yet met him.</w:t>
+      <w:r>
+        <w:t>.</w:t>
       </w:r>
     </w:p>
     <w:p>
@@ -26353,7 +26261,7 @@
         <w:jc w:val="left"/>
       </w:pPr>
       <w:bookmarkStart w:id="91" w:name="_Toc518708773"/>
-      <w:bookmarkEnd w:id="88"/>
+      <w:bookmarkEnd w:id="87"/>
       <w:r>
         <w:lastRenderedPageBreak/>
         <w:t xml:space="preserve">References </w:t>
@@ -29903,16 +29811,11 @@
         <w:t>a</w:t>
       </w:r>
       <w:r>
-        <w:t>) and the fulfillment of legitimate desires (</w:t>
-      </w:r>
-      <w:proofErr w:type="gramStart"/>
-      <w:r>
-        <w:t>kam</w:t>
-      </w:r>
-      <w:r>
-        <w:t>a</w:t>
-      </w:r>
-      <w:proofErr w:type="gramEnd"/>
+        <w:t>) and the fulfillment of legitimate desires (kam</w:t>
+      </w:r>
+      <w:r>
+        <w:t>a</w:t>
+      </w:r>
       <w:r>
         <w:t xml:space="preserve">) always go together. He takes out the fourth word from this list, which is </w:t>
       </w:r>
@@ -36482,7 +36385,7 @@
 </file>
 
 <file path=word/endnotes.xml><?xml version="1.0" encoding="utf-8"?>
-<w:endnotes xmlns:wpc="http://schemas.microsoft.com/office/word/2010/wordprocessingCanvas" xmlns:mc="http://schemas.openxmlformats.org/markup-compatibility/2006" xmlns:o="urn:schemas-microsoft-com:office:office" xmlns:r="http://schemas.openxmlformats.org/officeDocument/2006/relationships" xmlns:m="http://schemas.openxmlformats.org/officeDocument/2006/math" xmlns:v="urn:schemas-microsoft-com:vml" xmlns:wp14="http://schemas.microsoft.com/office/word/2010/wordprocessingDrawing" xmlns:wp="http://schemas.openxmlformats.org/drawingml/2006/wordprocessingDrawing" xmlns:w10="urn:schemas-microsoft-com:office:word" xmlns:w="http://schemas.openxmlformats.org/wordprocessingml/2006/main" xmlns:w14="http://schemas.microsoft.com/office/word/2010/wordml" xmlns:w15="http://schemas.microsoft.com/office/word/2012/wordml" xmlns:wpg="http://schemas.microsoft.com/office/word/2010/wordprocessingGroup" xmlns:wpi="http://schemas.microsoft.com/office/word/2010/wordprocessingInk" xmlns:wne="http://schemas.microsoft.com/office/word/2006/wordml" xmlns:wps="http://schemas.microsoft.com/office/word/2010/wordprocessingShape" mc:Ignorable="w14 w15 wp14">
+<w:endnotes xmlns:wpc="http://schemas.microsoft.com/office/word/2010/wordprocessingCanvas" xmlns:cx="http://schemas.microsoft.com/office/drawing/2014/chartex" xmlns:cx1="http://schemas.microsoft.com/office/drawing/2015/9/8/chartex" xmlns:cx2="http://schemas.microsoft.com/office/drawing/2015/10/21/chartex" xmlns:cx3="http://schemas.microsoft.com/office/drawing/2016/5/9/chartex" xmlns:cx4="http://schemas.microsoft.com/office/drawing/2016/5/10/chartex" xmlns:cx5="http://schemas.microsoft.com/office/drawing/2016/5/11/chartex" xmlns:cx6="http://schemas.microsoft.com/office/drawing/2016/5/12/chartex" xmlns:cx7="http://schemas.microsoft.com/office/drawing/2016/5/13/chartex" xmlns:cx8="http://schemas.microsoft.com/office/drawing/2016/5/14/chartex" xmlns:mc="http://schemas.openxmlformats.org/markup-compatibility/2006" xmlns:aink="http://schemas.microsoft.com/office/drawing/2016/ink" xmlns:am3d="http://schemas.microsoft.com/office/drawing/2017/model3d" xmlns:o="urn:schemas-microsoft-com:office:office" xmlns:r="http://schemas.openxmlformats.org/officeDocument/2006/relationships" xmlns:m="http://schemas.openxmlformats.org/officeDocument/2006/math" xmlns:v="urn:schemas-microsoft-com:vml" xmlns:wp14="http://schemas.microsoft.com/office/word/2010/wordprocessingDrawing" xmlns:wp="http://schemas.openxmlformats.org/drawingml/2006/wordprocessingDrawing" xmlns:w10="urn:schemas-microsoft-com:office:word" xmlns:w="http://schemas.openxmlformats.org/wordprocessingml/2006/main" xmlns:w14="http://schemas.microsoft.com/office/word/2010/wordml" xmlns:w15="http://schemas.microsoft.com/office/word/2012/wordml" xmlns:w16cid="http://schemas.microsoft.com/office/word/2016/wordml/cid" xmlns:w16se="http://schemas.microsoft.com/office/word/2015/wordml/symex" xmlns:wpg="http://schemas.microsoft.com/office/word/2010/wordprocessingGroup" xmlns:wpi="http://schemas.microsoft.com/office/word/2010/wordprocessingInk" xmlns:wne="http://schemas.microsoft.com/office/word/2006/wordml" xmlns:wps="http://schemas.microsoft.com/office/word/2010/wordprocessingShape" mc:Ignorable="w14 w15 w16se w16cid wp14">
   <w:endnote w:type="separator" w:id="-1">
     <w:p>
       <w:r>
@@ -36501,7 +36404,7 @@
 </file>
 
 <file path=word/footnotes.xml><?xml version="1.0" encoding="utf-8"?>
-<w:footnotes xmlns:wpc="http://schemas.microsoft.com/office/word/2010/wordprocessingCanvas" xmlns:mc="http://schemas.openxmlformats.org/markup-compatibility/2006" xmlns:o="urn:schemas-microsoft-com:office:office" xmlns:r="http://schemas.openxmlformats.org/officeDocument/2006/relationships" xmlns:m="http://schemas.openxmlformats.org/officeDocument/2006/math" xmlns:v="urn:schemas-microsoft-com:vml" xmlns:wp14="http://schemas.microsoft.com/office/word/2010/wordprocessingDrawing" xmlns:wp="http://schemas.openxmlformats.org/drawingml/2006/wordprocessingDrawing" xmlns:w10="urn:schemas-microsoft-com:office:word" xmlns:w="http://schemas.openxmlformats.org/wordprocessingml/2006/main" xmlns:w14="http://schemas.microsoft.com/office/word/2010/wordml" xmlns:w15="http://schemas.microsoft.com/office/word/2012/wordml" xmlns:wpg="http://schemas.microsoft.com/office/word/2010/wordprocessingGroup" xmlns:wpi="http://schemas.microsoft.com/office/word/2010/wordprocessingInk" xmlns:wne="http://schemas.microsoft.com/office/word/2006/wordml" xmlns:wps="http://schemas.microsoft.com/office/word/2010/wordprocessingShape" mc:Ignorable="w14 w15 wp14">
+<w:footnotes xmlns:wpc="http://schemas.microsoft.com/office/word/2010/wordprocessingCanvas" xmlns:cx="http://schemas.microsoft.com/office/drawing/2014/chartex" xmlns:cx1="http://schemas.microsoft.com/office/drawing/2015/9/8/chartex" xmlns:cx2="http://schemas.microsoft.com/office/drawing/2015/10/21/chartex" xmlns:cx3="http://schemas.microsoft.com/office/drawing/2016/5/9/chartex" xmlns:cx4="http://schemas.microsoft.com/office/drawing/2016/5/10/chartex" xmlns:cx5="http://schemas.microsoft.com/office/drawing/2016/5/11/chartex" xmlns:cx6="http://schemas.microsoft.com/office/drawing/2016/5/12/chartex" xmlns:cx7="http://schemas.microsoft.com/office/drawing/2016/5/13/chartex" xmlns:cx8="http://schemas.microsoft.com/office/drawing/2016/5/14/chartex" xmlns:mc="http://schemas.openxmlformats.org/markup-compatibility/2006" xmlns:aink="http://schemas.microsoft.com/office/drawing/2016/ink" xmlns:am3d="http://schemas.microsoft.com/office/drawing/2017/model3d" xmlns:o="urn:schemas-microsoft-com:office:office" xmlns:r="http://schemas.openxmlformats.org/officeDocument/2006/relationships" xmlns:m="http://schemas.openxmlformats.org/officeDocument/2006/math" xmlns:v="urn:schemas-microsoft-com:vml" xmlns:wp14="http://schemas.microsoft.com/office/word/2010/wordprocessingDrawing" xmlns:wp="http://schemas.openxmlformats.org/drawingml/2006/wordprocessingDrawing" xmlns:w10="urn:schemas-microsoft-com:office:word" xmlns:w="http://schemas.openxmlformats.org/wordprocessingml/2006/main" xmlns:w14="http://schemas.microsoft.com/office/word/2010/wordml" xmlns:w15="http://schemas.microsoft.com/office/word/2012/wordml" xmlns:w16cid="http://schemas.microsoft.com/office/word/2016/wordml/cid" xmlns:w16se="http://schemas.microsoft.com/office/word/2015/wordml/symex" xmlns:wpg="http://schemas.microsoft.com/office/word/2010/wordprocessingGroup" xmlns:wpi="http://schemas.microsoft.com/office/word/2010/wordprocessingInk" xmlns:wne="http://schemas.microsoft.com/office/word/2006/wordml" xmlns:wps="http://schemas.microsoft.com/office/word/2010/wordprocessingShape" mc:Ignorable="w14 w15 w16se w16cid wp14">
   <w:footnote w:type="separator" w:id="-1">
     <w:p>
       <w:r>
@@ -36520,7 +36423,7 @@
 </file>
 
 <file path=word/header1.xml><?xml version="1.0" encoding="utf-8"?>
-<w:hdr xmlns:wpc="http://schemas.microsoft.com/office/word/2010/wordprocessingCanvas" xmlns:mc="http://schemas.openxmlformats.org/markup-compatibility/2006" xmlns:o="urn:schemas-microsoft-com:office:office" xmlns:r="http://schemas.openxmlformats.org/officeDocument/2006/relationships" xmlns:m="http://schemas.openxmlformats.org/officeDocument/2006/math" xmlns:v="urn:schemas-microsoft-com:vml" xmlns:wp14="http://schemas.microsoft.com/office/word/2010/wordprocessingDrawing" xmlns:wp="http://schemas.openxmlformats.org/drawingml/2006/wordprocessingDrawing" xmlns:w10="urn:schemas-microsoft-com:office:word" xmlns:w="http://schemas.openxmlformats.org/wordprocessingml/2006/main" xmlns:w14="http://schemas.microsoft.com/office/word/2010/wordml" xmlns:w15="http://schemas.microsoft.com/office/word/2012/wordml" xmlns:wpg="http://schemas.microsoft.com/office/word/2010/wordprocessingGroup" xmlns:wpi="http://schemas.microsoft.com/office/word/2010/wordprocessingInk" xmlns:wne="http://schemas.microsoft.com/office/word/2006/wordml" xmlns:wps="http://schemas.microsoft.com/office/word/2010/wordprocessingShape" mc:Ignorable="w14 w15 wp14">
+<w:hdr xmlns:wpc="http://schemas.microsoft.com/office/word/2010/wordprocessingCanvas" xmlns:cx="http://schemas.microsoft.com/office/drawing/2014/chartex" xmlns:cx1="http://schemas.microsoft.com/office/drawing/2015/9/8/chartex" xmlns:cx2="http://schemas.microsoft.com/office/drawing/2015/10/21/chartex" xmlns:cx3="http://schemas.microsoft.com/office/drawing/2016/5/9/chartex" xmlns:cx4="http://schemas.microsoft.com/office/drawing/2016/5/10/chartex" xmlns:cx5="http://schemas.microsoft.com/office/drawing/2016/5/11/chartex" xmlns:cx6="http://schemas.microsoft.com/office/drawing/2016/5/12/chartex" xmlns:cx7="http://schemas.microsoft.com/office/drawing/2016/5/13/chartex" xmlns:cx8="http://schemas.microsoft.com/office/drawing/2016/5/14/chartex" xmlns:mc="http://schemas.openxmlformats.org/markup-compatibility/2006" xmlns:aink="http://schemas.microsoft.com/office/drawing/2016/ink" xmlns:am3d="http://schemas.microsoft.com/office/drawing/2017/model3d" xmlns:o="urn:schemas-microsoft-com:office:office" xmlns:r="http://schemas.openxmlformats.org/officeDocument/2006/relationships" xmlns:m="http://schemas.openxmlformats.org/officeDocument/2006/math" xmlns:v="urn:schemas-microsoft-com:vml" xmlns:wp14="http://schemas.microsoft.com/office/word/2010/wordprocessingDrawing" xmlns:wp="http://schemas.openxmlformats.org/drawingml/2006/wordprocessingDrawing" xmlns:w10="urn:schemas-microsoft-com:office:word" xmlns:w="http://schemas.openxmlformats.org/wordprocessingml/2006/main" xmlns:w14="http://schemas.microsoft.com/office/word/2010/wordml" xmlns:w15="http://schemas.microsoft.com/office/word/2012/wordml" xmlns:w16cid="http://schemas.microsoft.com/office/word/2016/wordml/cid" xmlns:w16se="http://schemas.microsoft.com/office/word/2015/wordml/symex" xmlns:wpg="http://schemas.microsoft.com/office/word/2010/wordprocessingGroup" xmlns:wpi="http://schemas.microsoft.com/office/word/2010/wordprocessingInk" xmlns:wne="http://schemas.microsoft.com/office/word/2006/wordml" xmlns:wps="http://schemas.microsoft.com/office/word/2010/wordprocessingShape" mc:Ignorable="w14 w15 w16se w16cid wp14">
   <w:p>
     <w:pPr>
       <w:pStyle w:val="Header"/>
@@ -36574,7 +36477,7 @@
 </file>
 
 <file path=word/numbering.xml><?xml version="1.0" encoding="utf-8"?>
-<w:numbering xmlns:wpc="http://schemas.microsoft.com/office/word/2010/wordprocessingCanvas" xmlns:mc="http://schemas.openxmlformats.org/markup-compatibility/2006" xmlns:o="urn:schemas-microsoft-com:office:office" xmlns:r="http://schemas.openxmlformats.org/officeDocument/2006/relationships" xmlns:m="http://schemas.openxmlformats.org/officeDocument/2006/math" xmlns:v="urn:schemas-microsoft-com:vml" xmlns:wp14="http://schemas.microsoft.com/office/word/2010/wordprocessingDrawing" xmlns:wp="http://schemas.openxmlformats.org/drawingml/2006/wordprocessingDrawing" xmlns:w10="urn:schemas-microsoft-com:office:word" xmlns:w="http://schemas.openxmlformats.org/wordprocessingml/2006/main" xmlns:w14="http://schemas.microsoft.com/office/word/2010/wordml" xmlns:w15="http://schemas.microsoft.com/office/word/2012/wordml" xmlns:wpg="http://schemas.microsoft.com/office/word/2010/wordprocessingGroup" xmlns:wpi="http://schemas.microsoft.com/office/word/2010/wordprocessingInk" xmlns:wne="http://schemas.microsoft.com/office/word/2006/wordml" xmlns:wps="http://schemas.microsoft.com/office/word/2010/wordprocessingShape" mc:Ignorable="w14 w15 wp14">
+<w:numbering xmlns:wpc="http://schemas.microsoft.com/office/word/2010/wordprocessingCanvas" xmlns:cx="http://schemas.microsoft.com/office/drawing/2014/chartex" xmlns:cx1="http://schemas.microsoft.com/office/drawing/2015/9/8/chartex" xmlns:cx2="http://schemas.microsoft.com/office/drawing/2015/10/21/chartex" xmlns:cx3="http://schemas.microsoft.com/office/drawing/2016/5/9/chartex" xmlns:cx4="http://schemas.microsoft.com/office/drawing/2016/5/10/chartex" xmlns:cx5="http://schemas.microsoft.com/office/drawing/2016/5/11/chartex" xmlns:cx6="http://schemas.microsoft.com/office/drawing/2016/5/12/chartex" xmlns:cx7="http://schemas.microsoft.com/office/drawing/2016/5/13/chartex" xmlns:cx8="http://schemas.microsoft.com/office/drawing/2016/5/14/chartex" xmlns:mc="http://schemas.openxmlformats.org/markup-compatibility/2006" xmlns:aink="http://schemas.microsoft.com/office/drawing/2016/ink" xmlns:am3d="http://schemas.microsoft.com/office/drawing/2017/model3d" xmlns:o="urn:schemas-microsoft-com:office:office" xmlns:r="http://schemas.openxmlformats.org/officeDocument/2006/relationships" xmlns:m="http://schemas.openxmlformats.org/officeDocument/2006/math" xmlns:v="urn:schemas-microsoft-com:vml" xmlns:wp14="http://schemas.microsoft.com/office/word/2010/wordprocessingDrawing" xmlns:wp="http://schemas.openxmlformats.org/drawingml/2006/wordprocessingDrawing" xmlns:w10="urn:schemas-microsoft-com:office:word" xmlns:w="http://schemas.openxmlformats.org/wordprocessingml/2006/main" xmlns:w14="http://schemas.microsoft.com/office/word/2010/wordml" xmlns:w15="http://schemas.microsoft.com/office/word/2012/wordml" xmlns:w16cid="http://schemas.microsoft.com/office/word/2016/wordml/cid" xmlns:w16se="http://schemas.microsoft.com/office/word/2015/wordml/symex" xmlns:wpg="http://schemas.microsoft.com/office/word/2010/wordprocessingGroup" xmlns:wpi="http://schemas.microsoft.com/office/word/2010/wordprocessingInk" xmlns:wne="http://schemas.microsoft.com/office/word/2006/wordml" xmlns:wps="http://schemas.microsoft.com/office/word/2010/wordprocessingShape" mc:Ignorable="w14 w15 w16se w16cid wp14">
   <w:abstractNum w:abstractNumId="0" w15:restartNumberingAfterBreak="0">
     <w:nsid w:val="00102406"/>
     <w:multiLevelType w:val="hybridMultilevel"/>
@@ -38940,7 +38843,7 @@
 </file>
 
 <file path=word/styles.xml><?xml version="1.0" encoding="utf-8"?>
-<w:styles xmlns:mc="http://schemas.openxmlformats.org/markup-compatibility/2006" xmlns:r="http://schemas.openxmlformats.org/officeDocument/2006/relationships" xmlns:w="http://schemas.openxmlformats.org/wordprocessingml/2006/main" xmlns:w14="http://schemas.microsoft.com/office/word/2010/wordml" xmlns:w15="http://schemas.microsoft.com/office/word/2012/wordml" mc:Ignorable="w14 w15">
+<w:styles xmlns:mc="http://schemas.openxmlformats.org/markup-compatibility/2006" xmlns:r="http://schemas.openxmlformats.org/officeDocument/2006/relationships" xmlns:w="http://schemas.openxmlformats.org/wordprocessingml/2006/main" xmlns:w14="http://schemas.microsoft.com/office/word/2010/wordml" xmlns:w15="http://schemas.microsoft.com/office/word/2012/wordml" xmlns:w16cid="http://schemas.microsoft.com/office/word/2016/wordml/cid" xmlns:w16se="http://schemas.microsoft.com/office/word/2015/wordml/symex" mc:Ignorable="w14 w15 w16se w16cid">
   <w:docDefaults>
     <w:rPrDefault>
       <w:rPr>
@@ -38950,7 +38853,7 @@
     </w:rPrDefault>
     <w:pPrDefault/>
   </w:docDefaults>
-  <w:latentStyles w:defLockedState="0" w:defUIPriority="0" w:defSemiHidden="0" w:defUnhideWhenUsed="0" w:defQFormat="0" w:count="371">
+  <w:latentStyles w:defLockedState="0" w:defUIPriority="0" w:defSemiHidden="0" w:defUnhideWhenUsed="0" w:defQFormat="0" w:count="375">
     <w:lsdException w:name="Normal" w:qFormat="1"/>
     <w:lsdException w:name="heading 1" w:qFormat="1"/>
     <w:lsdException w:name="heading 2" w:uiPriority="9" w:qFormat="1"/>
@@ -39315,6 +39218,10 @@
     <w:lsdException w:name="List Table 5 Dark Accent 6" w:uiPriority="50"/>
     <w:lsdException w:name="List Table 6 Colorful Accent 6" w:uiPriority="51"/>
     <w:lsdException w:name="List Table 7 Colorful Accent 6" w:uiPriority="52"/>
+    <w:lsdException w:name="Mention" w:semiHidden="1" w:uiPriority="99" w:unhideWhenUsed="1"/>
+    <w:lsdException w:name="Smart Hyperlink" w:semiHidden="1" w:uiPriority="99" w:unhideWhenUsed="1"/>
+    <w:lsdException w:name="Hashtag" w:semiHidden="1" w:uiPriority="99" w:unhideWhenUsed="1"/>
+    <w:lsdException w:name="Unresolved Mention" w:semiHidden="1" w:uiPriority="99" w:unhideWhenUsed="1"/>
   </w:latentStyles>
   <w:style w:type="paragraph" w:default="1" w:styleId="Normal">
     <w:name w:val="Normal"/>
@@ -39793,7 +39700,7 @@
 </file>
 
 <file path=word/glossary/document.xml><?xml version="1.0" encoding="utf-8"?>
-<w:glossaryDocument xmlns:wpc="http://schemas.microsoft.com/office/word/2010/wordprocessingCanvas" xmlns:mc="http://schemas.openxmlformats.org/markup-compatibility/2006" xmlns:o="urn:schemas-microsoft-com:office:office" xmlns:r="http://schemas.openxmlformats.org/officeDocument/2006/relationships" xmlns:m="http://schemas.openxmlformats.org/officeDocument/2006/math" xmlns:v="urn:schemas-microsoft-com:vml" xmlns:wp14="http://schemas.microsoft.com/office/word/2010/wordprocessingDrawing" xmlns:wp="http://schemas.openxmlformats.org/drawingml/2006/wordprocessingDrawing" xmlns:w10="urn:schemas-microsoft-com:office:word" xmlns:w="http://schemas.openxmlformats.org/wordprocessingml/2006/main" xmlns:w14="http://schemas.microsoft.com/office/word/2010/wordml" xmlns:w15="http://schemas.microsoft.com/office/word/2012/wordml" xmlns:wpg="http://schemas.microsoft.com/office/word/2010/wordprocessingGroup" xmlns:wpi="http://schemas.microsoft.com/office/word/2010/wordprocessingInk" xmlns:wne="http://schemas.microsoft.com/office/word/2006/wordml" xmlns:wps="http://schemas.microsoft.com/office/word/2010/wordprocessingShape" mc:Ignorable="w14 w15 wp14">
+<w:glossaryDocument xmlns:wpc="http://schemas.microsoft.com/office/word/2010/wordprocessingCanvas" xmlns:cx="http://schemas.microsoft.com/office/drawing/2014/chartex" xmlns:cx1="http://schemas.microsoft.com/office/drawing/2015/9/8/chartex" xmlns:cx2="http://schemas.microsoft.com/office/drawing/2015/10/21/chartex" xmlns:cx3="http://schemas.microsoft.com/office/drawing/2016/5/9/chartex" xmlns:cx4="http://schemas.microsoft.com/office/drawing/2016/5/10/chartex" xmlns:cx5="http://schemas.microsoft.com/office/drawing/2016/5/11/chartex" xmlns:cx6="http://schemas.microsoft.com/office/drawing/2016/5/12/chartex" xmlns:cx7="http://schemas.microsoft.com/office/drawing/2016/5/13/chartex" xmlns:cx8="http://schemas.microsoft.com/office/drawing/2016/5/14/chartex" xmlns:mc="http://schemas.openxmlformats.org/markup-compatibility/2006" xmlns:aink="http://schemas.microsoft.com/office/drawing/2016/ink" xmlns:am3d="http://schemas.microsoft.com/office/drawing/2017/model3d" xmlns:o="urn:schemas-microsoft-com:office:office" xmlns:r="http://schemas.openxmlformats.org/officeDocument/2006/relationships" xmlns:m="http://schemas.openxmlformats.org/officeDocument/2006/math" xmlns:v="urn:schemas-microsoft-com:vml" xmlns:wp14="http://schemas.microsoft.com/office/word/2010/wordprocessingDrawing" xmlns:wp="http://schemas.openxmlformats.org/drawingml/2006/wordprocessingDrawing" xmlns:w10="urn:schemas-microsoft-com:office:word" xmlns:w="http://schemas.openxmlformats.org/wordprocessingml/2006/main" xmlns:w14="http://schemas.microsoft.com/office/word/2010/wordml" xmlns:w15="http://schemas.microsoft.com/office/word/2012/wordml" xmlns:w16cid="http://schemas.microsoft.com/office/word/2016/wordml/cid" xmlns:w16se="http://schemas.microsoft.com/office/word/2015/wordml/symex" xmlns:wpg="http://schemas.microsoft.com/office/word/2010/wordprocessingGroup" xmlns:wpi="http://schemas.microsoft.com/office/word/2010/wordprocessingInk" xmlns:wne="http://schemas.microsoft.com/office/word/2006/wordml" xmlns:wps="http://schemas.microsoft.com/office/word/2010/wordprocessingShape" mc:Ignorable="w14 w15 w16se w16cid wp14">
   <w:docParts>
     <w:docPart>
       <w:docPartPr>
@@ -39817,7 +39724,7 @@
           </w:pPr>
           <w:r>
             <w:rPr>
-              <w:color w:val="5B9BD5" w:themeColor="accent1"/>
+              <w:color w:val="4472C4" w:themeColor="accent1"/>
               <w:sz w:val="28"/>
               <w:szCs w:val="28"/>
             </w:rPr>
@@ -39831,7 +39738,7 @@
 </file>
 
 <file path=word/glossary/fontTable.xml><?xml version="1.0" encoding="utf-8"?>
-<w:fonts xmlns:mc="http://schemas.openxmlformats.org/markup-compatibility/2006" xmlns:r="http://schemas.openxmlformats.org/officeDocument/2006/relationships" xmlns:w="http://schemas.openxmlformats.org/wordprocessingml/2006/main" xmlns:w14="http://schemas.microsoft.com/office/word/2010/wordml" xmlns:w15="http://schemas.microsoft.com/office/word/2012/wordml" mc:Ignorable="w14 w15">
+<w:fonts xmlns:mc="http://schemas.openxmlformats.org/markup-compatibility/2006" xmlns:r="http://schemas.openxmlformats.org/officeDocument/2006/relationships" xmlns:w="http://schemas.openxmlformats.org/wordprocessingml/2006/main" xmlns:w14="http://schemas.microsoft.com/office/word/2010/wordml" xmlns:w15="http://schemas.microsoft.com/office/word/2012/wordml" xmlns:w16cid="http://schemas.microsoft.com/office/word/2016/wordml/cid" xmlns:w16se="http://schemas.microsoft.com/office/word/2015/wordml/symex" mc:Ignorable="w14 w15 w16se w16cid">
   <w:font w:name="Symbol">
     <w:panose1 w:val="05050102010706020507"/>
     <w:charset w:val="02"/>
@@ -39844,14 +39751,14 @@
     <w:charset w:val="00"/>
     <w:family w:val="roman"/>
     <w:pitch w:val="variable"/>
-    <w:sig w:usb0="E0002EFF" w:usb1="C0007843" w:usb2="00000009" w:usb3="00000000" w:csb0="000001FF" w:csb1="00000000"/>
+    <w:sig w:usb0="E0002EFF" w:usb1="C000785B" w:usb2="00000009" w:usb3="00000000" w:csb0="000001FF" w:csb1="00000000"/>
   </w:font>
   <w:font w:name="Courier New">
     <w:panose1 w:val="02070309020205020404"/>
     <w:charset w:val="00"/>
     <w:family w:val="modern"/>
     <w:pitch w:val="fixed"/>
-    <w:sig w:usb0="E0002AFF" w:usb1="C0007843" w:usb2="00000009" w:usb3="00000000" w:csb0="000001FF" w:csb1="00000000"/>
+    <w:sig w:usb0="E0002EFF" w:usb1="C0007843" w:usb2="00000009" w:usb3="00000000" w:csb0="000001FF" w:csb1="00000000"/>
   </w:font>
   <w:font w:name="Wingdings">
     <w:panose1 w:val="05000000000000000000"/>
@@ -39865,17 +39772,17 @@
     <w:charset w:val="00"/>
     <w:family w:val="swiss"/>
     <w:pitch w:val="variable"/>
-    <w:sig w:usb0="E0002AFF" w:usb1="C0007843" w:usb2="00000009" w:usb3="00000000" w:csb0="000001FF" w:csb1="00000000"/>
+    <w:sig w:usb0="E0002EFF" w:usb1="C000785B" w:usb2="00000009" w:usb3="00000000" w:csb0="000001FF" w:csb1="00000000"/>
   </w:font>
   <w:font w:name="Cambria">
     <w:panose1 w:val="02040503050406030204"/>
     <w:charset w:val="00"/>
     <w:family w:val="roman"/>
     <w:pitch w:val="variable"/>
-    <w:sig w:usb0="E00002FF" w:usb1="400004FF" w:usb2="00000000" w:usb3="00000000" w:csb0="0000019F" w:csb1="00000000"/>
+    <w:sig w:usb0="E00006FF" w:usb1="420024FF" w:usb2="02000000" w:usb3="00000000" w:csb0="0000019F" w:csb1="00000000"/>
   </w:font>
   <w:font w:name="Mangal">
-    <w:panose1 w:val="02040503050203030202"/>
+    <w:panose1 w:val="00000400000000000000"/>
     <w:charset w:val="00"/>
     <w:family w:val="roman"/>
     <w:pitch w:val="variable"/>
@@ -39893,20 +39800,20 @@
     <w:charset w:val="00"/>
     <w:family w:val="swiss"/>
     <w:pitch w:val="variable"/>
-    <w:sig w:usb0="E00002FF" w:usb1="4000ACFF" w:usb2="00000001" w:usb3="00000000" w:csb0="0000019F" w:csb1="00000000"/>
+    <w:sig w:usb0="E0002EFF" w:usb1="C000247B" w:usb2="00000009" w:usb3="00000000" w:csb0="000001FF" w:csb1="00000000"/>
   </w:font>
   <w:font w:name="Calibri Light">
     <w:panose1 w:val="020F0302020204030204"/>
     <w:charset w:val="00"/>
     <w:family w:val="swiss"/>
     <w:pitch w:val="variable"/>
-    <w:sig w:usb0="A00002EF" w:usb1="4000207B" w:usb2="00000000" w:usb3="00000000" w:csb0="0000019F" w:csb1="00000000"/>
+    <w:sig w:usb0="A0002AEF" w:usb1="4000207B" w:usb2="00000000" w:usb3="00000000" w:csb0="000001FF" w:csb1="00000000"/>
   </w:font>
 </w:fonts>
 </file>
 
 <file path=word/glossary/settings.xml><?xml version="1.0" encoding="utf-8"?>
-<w:settings xmlns:mc="http://schemas.openxmlformats.org/markup-compatibility/2006" xmlns:o="urn:schemas-microsoft-com:office:office" xmlns:r="http://schemas.openxmlformats.org/officeDocument/2006/relationships" xmlns:m="http://schemas.openxmlformats.org/officeDocument/2006/math" xmlns:v="urn:schemas-microsoft-com:vml" xmlns:w10="urn:schemas-microsoft-com:office:word" xmlns:w="http://schemas.openxmlformats.org/wordprocessingml/2006/main" xmlns:w14="http://schemas.microsoft.com/office/word/2010/wordml" xmlns:w15="http://schemas.microsoft.com/office/word/2012/wordml" xmlns:sl="http://schemas.openxmlformats.org/schemaLibrary/2006/main" mc:Ignorable="w14 w15">
+<w:settings xmlns:mc="http://schemas.openxmlformats.org/markup-compatibility/2006" xmlns:o="urn:schemas-microsoft-com:office:office" xmlns:r="http://schemas.openxmlformats.org/officeDocument/2006/relationships" xmlns:m="http://schemas.openxmlformats.org/officeDocument/2006/math" xmlns:v="urn:schemas-microsoft-com:vml" xmlns:w10="urn:schemas-microsoft-com:office:word" xmlns:w="http://schemas.openxmlformats.org/wordprocessingml/2006/main" xmlns:w14="http://schemas.microsoft.com/office/word/2010/wordml" xmlns:w15="http://schemas.microsoft.com/office/word/2012/wordml" xmlns:w16cid="http://schemas.microsoft.com/office/word/2016/wordml/cid" xmlns:w16se="http://schemas.microsoft.com/office/word/2015/wordml/symex" xmlns:sl="http://schemas.openxmlformats.org/schemaLibrary/2006/main" mc:Ignorable="w14 w15 w16se w16cid">
   <w:view w:val="normal"/>
   <w:revisionView w:comments="0"/>
   <w:defaultTabStop w:val="720"/>
@@ -39918,9 +39825,12 @@
     <w:compatSetting w:name="enableOpenTypeFeatures" w:uri="http://schemas.microsoft.com/office/word" w:val="1"/>
     <w:compatSetting w:name="doNotFlipMirrorIndents" w:uri="http://schemas.microsoft.com/office/word" w:val="1"/>
     <w:compatSetting w:name="differentiateMultirowTableHeaders" w:uri="http://schemas.microsoft.com/office/word" w:val="1"/>
+    <w:compatSetting w:name="useWord2013TrackBottomHyphenation" w:uri="http://schemas.microsoft.com/office/word" w:val="1"/>
   </w:compat>
   <w:rsids>
     <w:rsidRoot w:val="00A91A59"/>
+    <w:rsid w:val="00885557"/>
+    <w:rsid w:val="009957FD"/>
     <w:rsid w:val="00A91A59"/>
   </w:rsids>
   <m:mathPr>
@@ -39945,7 +39855,7 @@
 </file>
 
 <file path=word/glossary/styles.xml><?xml version="1.0" encoding="utf-8"?>
-<w:styles xmlns:mc="http://schemas.openxmlformats.org/markup-compatibility/2006" xmlns:r="http://schemas.openxmlformats.org/officeDocument/2006/relationships" xmlns:w="http://schemas.openxmlformats.org/wordprocessingml/2006/main" xmlns:w14="http://schemas.microsoft.com/office/word/2010/wordml" xmlns:w15="http://schemas.microsoft.com/office/word/2012/wordml" mc:Ignorable="w14 w15">
+<w:styles xmlns:mc="http://schemas.openxmlformats.org/markup-compatibility/2006" xmlns:r="http://schemas.openxmlformats.org/officeDocument/2006/relationships" xmlns:w="http://schemas.openxmlformats.org/wordprocessingml/2006/main" xmlns:w14="http://schemas.microsoft.com/office/word/2010/wordml" xmlns:w15="http://schemas.microsoft.com/office/word/2012/wordml" xmlns:w16cid="http://schemas.microsoft.com/office/word/2016/wordml/cid" xmlns:w16se="http://schemas.microsoft.com/office/word/2015/wordml/symex" mc:Ignorable="w14 w15 w16se w16cid">
   <w:docDefaults>
     <w:rPrDefault>
       <w:rPr>
@@ -39960,7 +39870,7 @@
       </w:pPr>
     </w:pPrDefault>
   </w:docDefaults>
-  <w:latentStyles w:defLockedState="0" w:defUIPriority="99" w:defSemiHidden="0" w:defUnhideWhenUsed="0" w:defQFormat="0" w:count="371">
+  <w:latentStyles w:defLockedState="0" w:defUIPriority="99" w:defSemiHidden="0" w:defUnhideWhenUsed="0" w:defQFormat="0" w:count="375">
     <w:lsdException w:name="Normal" w:uiPriority="0" w:qFormat="1"/>
     <w:lsdException w:name="heading 1" w:uiPriority="9" w:qFormat="1"/>
     <w:lsdException w:name="heading 2" w:semiHidden="1" w:uiPriority="9" w:unhideWhenUsed="1" w:qFormat="1"/>
@@ -40332,6 +40242,10 @@
     <w:lsdException w:name="List Table 5 Dark Accent 6" w:uiPriority="50"/>
     <w:lsdException w:name="List Table 6 Colorful Accent 6" w:uiPriority="51"/>
     <w:lsdException w:name="List Table 7 Colorful Accent 6" w:uiPriority="52"/>
+    <w:lsdException w:name="Mention" w:semiHidden="1" w:unhideWhenUsed="1"/>
+    <w:lsdException w:name="Smart Hyperlink" w:semiHidden="1" w:unhideWhenUsed="1"/>
+    <w:lsdException w:name="Hashtag" w:semiHidden="1" w:unhideWhenUsed="1"/>
+    <w:lsdException w:name="Unresolved Mention" w:semiHidden="1" w:unhideWhenUsed="1"/>
   </w:latentStyles>
   <w:style w:type="paragraph" w:default="1" w:styleId="Normal">
     <w:name w:val="Normal"/>
@@ -40376,7 +40290,7 @@
 </file>
 
 <file path=word/glossary/webSettings.xml><?xml version="1.0" encoding="utf-8"?>
-<w:webSettings xmlns:mc="http://schemas.openxmlformats.org/markup-compatibility/2006" xmlns:r="http://schemas.openxmlformats.org/officeDocument/2006/relationships" xmlns:w="http://schemas.openxmlformats.org/wordprocessingml/2006/main" xmlns:w14="http://schemas.microsoft.com/office/word/2010/wordml" xmlns:w15="http://schemas.microsoft.com/office/word/2012/wordml" mc:Ignorable="w14 w15">
+<w:webSettings xmlns:mc="http://schemas.openxmlformats.org/markup-compatibility/2006" xmlns:r="http://schemas.openxmlformats.org/officeDocument/2006/relationships" xmlns:w="http://schemas.openxmlformats.org/wordprocessingml/2006/main" xmlns:w14="http://schemas.microsoft.com/office/word/2010/wordml" xmlns:w15="http://schemas.microsoft.com/office/word/2012/wordml" xmlns:w16cid="http://schemas.microsoft.com/office/word/2016/wordml/cid" xmlns:w16se="http://schemas.microsoft.com/office/word/2015/wordml/symex" mc:Ignorable="w14 w15 w16se w16cid">
   <w:optimizeForBrowser/>
   <w:allowPNG/>
 </w:webSettings>
@@ -40687,7 +40601,7 @@
 </file>
 
 <file path=customXml/itemProps2.xml><?xml version="1.0" encoding="utf-8"?>
-<ds:datastoreItem xmlns:ds="http://schemas.openxmlformats.org/officeDocument/2006/customXml" ds:itemID="{1D58A7DE-CA9A-43DD-AABC-6379EB761967}">
+<ds:datastoreItem xmlns:ds="http://schemas.openxmlformats.org/officeDocument/2006/customXml" ds:itemID="{14D98B1D-0571-47EA-AFA8-1AB37C7162E2}">
   <ds:schemaRefs>
     <ds:schemaRef ds:uri="http://schemas.openxmlformats.org/officeDocument/2006/bibliography"/>
   </ds:schemaRefs>

</xml_diff>